<commit_message>
1a tentativa de reducao
</commit_message>
<xml_diff>
--- a/relatório.docx
+++ b/relatório.docx
@@ -660,6 +660,1815 @@
         </w:rPr>
       </w:pPr>
     </w:p>
+    <w:p>
+      <w:pPr>
+        <w:rPr>
+          <w:u w:val="single"/>
+        </w:rPr>
+      </w:pPr>
+    </w:p>
+    <w:p>
+      <w:pPr>
+        <w:pBdr>
+          <w:bottom w:val="single" w:sz="6" w:space="1" w:color="auto"/>
+        </w:pBdr>
+        <w:rPr>
+          <w:u w:val="single"/>
+        </w:rPr>
+      </w:pPr>
+    </w:p>
+    <w:p>
+      <w:r>
+        <w:rPr>
+          <w:u w:val="single"/>
+        </w:rPr>
+        <w:t>Passo a passo das coisas que fiz:</w:t>
+      </w:r>
+    </w:p>
+    <w:p>
+      <w:pPr>
+        <w:pStyle w:val="PargrafodaLista"/>
+        <w:numPr>
+          <w:ilvl w:val="0"/>
+          <w:numId w:val="35"/>
+        </w:numPr>
+      </w:pPr>
+      <w:r>
+        <w:t xml:space="preserve">Fui procurar documentos, tudo em </w:t>
+      </w:r>
+      <w:proofErr w:type="spellStart"/>
+      <w:r>
+        <w:t>pdf</w:t>
+      </w:r>
+      <w:proofErr w:type="spellEnd"/>
+      <w:r>
+        <w:t>, serão os nossos dados como já referi anteriormente.</w:t>
+      </w:r>
+    </w:p>
+    <w:p>
+      <w:pPr>
+        <w:pStyle w:val="PargrafodaLista"/>
+        <w:numPr>
+          <w:ilvl w:val="0"/>
+          <w:numId w:val="35"/>
+        </w:numPr>
+      </w:pPr>
+      <w:r>
+        <w:t xml:space="preserve">Transformei os em </w:t>
+      </w:r>
+      <w:proofErr w:type="spellStart"/>
+      <w:r>
+        <w:t>txt</w:t>
+      </w:r>
+      <w:proofErr w:type="spellEnd"/>
+      <w:r>
+        <w:t xml:space="preserve"> (</w:t>
+      </w:r>
+      <w:proofErr w:type="spellStart"/>
+      <w:r>
+        <w:t>processed</w:t>
+      </w:r>
+      <w:proofErr w:type="spellEnd"/>
+      <w:r>
+        <w:t xml:space="preserve"> data)</w:t>
+      </w:r>
+    </w:p>
+    <w:p>
+      <w:pPr>
+        <w:pStyle w:val="PargrafodaLista"/>
+        <w:numPr>
+          <w:ilvl w:val="0"/>
+          <w:numId w:val="35"/>
+        </w:numPr>
+      </w:pPr>
+      <w:r>
+        <w:t xml:space="preserve">Depois </w:t>
+      </w:r>
+      <w:r>
+        <w:t>process_and_summarize</w:t>
+      </w:r>
+      <w:r>
+        <w:t>.py</w:t>
+      </w:r>
+    </w:p>
+    <w:p>
+      <w:pPr>
+        <w:pStyle w:val="PargrafodaLista"/>
+        <w:numPr>
+          <w:ilvl w:val="1"/>
+          <w:numId w:val="35"/>
+        </w:numPr>
+      </w:pPr>
+      <w:r>
+        <w:t>A sumarização deve ser diferente entre os documentos de programa eleitoral e os de tema, pois o primeiro contém os dados em bruto, e o segundo não dessa forma. Precisam de atenção diferente.</w:t>
+      </w:r>
+    </w:p>
+    <w:p>
+      <w:pPr>
+        <w:pStyle w:val="PargrafodaLista"/>
+        <w:numPr>
+          <w:ilvl w:val="0"/>
+          <w:numId w:val="35"/>
+        </w:numPr>
+      </w:pPr>
+      <w:r>
+        <w:t>–</w:t>
+      </w:r>
+    </w:p>
+    <w:p>
+      <w:pPr>
+        <w:pStyle w:val="PargrafodaLista"/>
+        <w:numPr>
+          <w:ilvl w:val="1"/>
+          <w:numId w:val="35"/>
+        </w:numPr>
+      </w:pPr>
+      <w:r>
+        <w:rPr>
+          <w:b/>
+          <w:bCs/>
+        </w:rPr>
+        <w:t>Resposta Curta:</w:t>
+      </w:r>
+      <w:r>
+        <w:t> </w:t>
+      </w:r>
+      <w:r>
+        <w:rPr>
+          <w:b/>
+          <w:bCs/>
+        </w:rPr>
+        <w:t>Não, não deve usar remoção de </w:t>
+      </w:r>
+      <w:r>
+        <w:rPr>
+          <w:b/>
+          <w:bCs/>
+          <w:i/>
+          <w:iCs/>
+        </w:rPr>
+        <w:t xml:space="preserve">stop </w:t>
+      </w:r>
+      <w:proofErr w:type="spellStart"/>
+      <w:r>
+        <w:rPr>
+          <w:b/>
+          <w:bCs/>
+          <w:i/>
+          <w:iCs/>
+        </w:rPr>
+        <w:t>words</w:t>
+      </w:r>
+      <w:proofErr w:type="spellEnd"/>
+      <w:r>
+        <w:rPr>
+          <w:b/>
+          <w:bCs/>
+        </w:rPr>
+        <w:t xml:space="preserve"> ou outras técnicas de pré-processamento de texto clássicas (como </w:t>
+      </w:r>
+      <w:proofErr w:type="spellStart"/>
+      <w:r>
+        <w:rPr>
+          <w:b/>
+          <w:bCs/>
+        </w:rPr>
+        <w:t>stemming</w:t>
+      </w:r>
+      <w:proofErr w:type="spellEnd"/>
+      <w:r>
+        <w:rPr>
+          <w:b/>
+          <w:bCs/>
+        </w:rPr>
+        <w:t xml:space="preserve"> ou </w:t>
+      </w:r>
+      <w:r>
+        <w:rPr>
+          <w:b/>
+          <w:bCs/>
+        </w:rPr>
+        <w:lastRenderedPageBreak/>
+        <w:t xml:space="preserve">lematização) quando trabalha com </w:t>
+      </w:r>
+      <w:proofErr w:type="spellStart"/>
+      <w:r>
+        <w:rPr>
+          <w:b/>
+          <w:bCs/>
+        </w:rPr>
+        <w:t>LLMs</w:t>
+      </w:r>
+      <w:proofErr w:type="spellEnd"/>
+      <w:r>
+        <w:rPr>
+          <w:b/>
+          <w:bCs/>
+        </w:rPr>
+        <w:t xml:space="preserve"> modernos e modelos de </w:t>
+      </w:r>
+      <w:proofErr w:type="spellStart"/>
+      <w:r>
+        <w:rPr>
+          <w:b/>
+          <w:bCs/>
+        </w:rPr>
+        <w:t>embedding</w:t>
+      </w:r>
+      <w:proofErr w:type="spellEnd"/>
+      <w:r>
+        <w:rPr>
+          <w:b/>
+          <w:bCs/>
+        </w:rPr>
+        <w:t xml:space="preserve"> como o que estamos a usar.</w:t>
+      </w:r>
+    </w:p>
+    <w:p>
+      <w:pPr>
+        <w:pStyle w:val="PargrafodaLista"/>
+        <w:numPr>
+          <w:ilvl w:val="1"/>
+          <w:numId w:val="35"/>
+        </w:numPr>
+      </w:pPr>
+      <w:r>
+        <w:t>Vamos perceber porquê.</w:t>
+      </w:r>
+    </w:p>
+    <w:p>
+      <w:pPr>
+        <w:pStyle w:val="PargrafodaLista"/>
+        <w:numPr>
+          <w:ilvl w:val="1"/>
+          <w:numId w:val="35"/>
+        </w:numPr>
+      </w:pPr>
+      <w:r>
+        <w:pict w14:anchorId="08681CCD">
+          <v:rect id="_x0000_i1037" style="width:587.85pt;height:1.5pt" o:hrpct="0" o:hralign="center" o:hrstd="t" o:hrnoshade="t" o:hr="t" fillcolor="#1a1c1e" stroked="f"/>
+        </w:pict>
+      </w:r>
+    </w:p>
+    <w:p>
+      <w:pPr>
+        <w:pStyle w:val="PargrafodaLista"/>
+        <w:numPr>
+          <w:ilvl w:val="1"/>
+          <w:numId w:val="35"/>
+        </w:numPr>
+      </w:pPr>
+      <w:r>
+        <w:t xml:space="preserve">O Mundo "Antigo" vs. o Mundo dos </w:t>
+      </w:r>
+      <w:proofErr w:type="spellStart"/>
+      <w:r>
+        <w:t>LLMs</w:t>
+      </w:r>
+      <w:proofErr w:type="spellEnd"/>
+    </w:p>
+    <w:p>
+      <w:pPr>
+        <w:pStyle w:val="PargrafodaLista"/>
+        <w:numPr>
+          <w:ilvl w:val="1"/>
+          <w:numId w:val="35"/>
+        </w:numPr>
+      </w:pPr>
+      <w:r>
+        <w:t>Técnicas Clássicas (Pré-</w:t>
+      </w:r>
+      <w:proofErr w:type="spellStart"/>
+      <w:r>
+        <w:t>LLMs</w:t>
+      </w:r>
+      <w:proofErr w:type="spellEnd"/>
+      <w:r>
+        <w:t>)</w:t>
+      </w:r>
+    </w:p>
+    <w:p>
+      <w:pPr>
+        <w:pStyle w:val="PargrafodaLista"/>
+        <w:numPr>
+          <w:ilvl w:val="1"/>
+          <w:numId w:val="35"/>
+        </w:numPr>
+      </w:pPr>
+      <w:r>
+        <w:t>No passado, quando os modelos de PLN eram mais simples (como TF-IDF, Word2Vec, etc.), eles não entendiam o </w:t>
+      </w:r>
+      <w:r>
+        <w:rPr>
+          <w:b/>
+          <w:bCs/>
+        </w:rPr>
+        <w:t>contexto</w:t>
+      </w:r>
+      <w:r>
+        <w:t> de uma frase. Eles viam o texto como um "saco de palavras" (</w:t>
+      </w:r>
+      <w:proofErr w:type="spellStart"/>
+      <w:r>
+        <w:t>bag</w:t>
+      </w:r>
+      <w:proofErr w:type="spellEnd"/>
+      <w:r>
+        <w:t xml:space="preserve"> </w:t>
+      </w:r>
+      <w:proofErr w:type="spellStart"/>
+      <w:r>
+        <w:t>of</w:t>
+      </w:r>
+      <w:proofErr w:type="spellEnd"/>
+      <w:r>
+        <w:t xml:space="preserve"> </w:t>
+      </w:r>
+      <w:proofErr w:type="spellStart"/>
+      <w:r>
+        <w:t>words</w:t>
+      </w:r>
+      <w:proofErr w:type="spellEnd"/>
+      <w:r>
+        <w:t>). Nesse cenário, era crucial fazer um pré-processamento rigoroso do texto:</w:t>
+      </w:r>
+    </w:p>
+    <w:p>
+      <w:pPr>
+        <w:pStyle w:val="PargrafodaLista"/>
+        <w:numPr>
+          <w:ilvl w:val="1"/>
+          <w:numId w:val="35"/>
+        </w:numPr>
+      </w:pPr>
+      <w:r>
+        <w:rPr>
+          <w:b/>
+          <w:bCs/>
+          <w:i/>
+          <w:iCs/>
+        </w:rPr>
+        <w:t xml:space="preserve">Stop </w:t>
+      </w:r>
+      <w:proofErr w:type="spellStart"/>
+      <w:r>
+        <w:rPr>
+          <w:b/>
+          <w:bCs/>
+          <w:i/>
+          <w:iCs/>
+        </w:rPr>
+        <w:t>Words</w:t>
+      </w:r>
+      <w:proofErr w:type="spellEnd"/>
+      <w:r>
+        <w:rPr>
+          <w:b/>
+          <w:bCs/>
+        </w:rPr>
+        <w:t> (Palavras de Paragem):</w:t>
+      </w:r>
+      <w:r>
+        <w:t> Palavras como "o", "a", "de", "para", "é", "que" são extremamente comuns, mas (neste modelo antigo) não carregavam muito significado sozinhas. Removê-las ajudava o modelo a focar-se nas palavras-chave mais importantes (substantivos, verbos, adjetivos).</w:t>
+      </w:r>
+    </w:p>
+    <w:p>
+      <w:pPr>
+        <w:pStyle w:val="PargrafodaLista"/>
+        <w:numPr>
+          <w:ilvl w:val="1"/>
+          <w:numId w:val="35"/>
+        </w:numPr>
+      </w:pPr>
+      <w:r>
+        <w:rPr>
+          <w:b/>
+          <w:bCs/>
+        </w:rPr>
+        <w:t xml:space="preserve">Lematização e </w:t>
+      </w:r>
+      <w:proofErr w:type="spellStart"/>
+      <w:r>
+        <w:rPr>
+          <w:b/>
+          <w:bCs/>
+        </w:rPr>
+        <w:t>Stemming</w:t>
+      </w:r>
+      <w:proofErr w:type="spellEnd"/>
+      <w:r>
+        <w:rPr>
+          <w:b/>
+          <w:bCs/>
+        </w:rPr>
+        <w:t>:</w:t>
+      </w:r>
+      <w:r>
+        <w:t> Reduzir palavras à sua raiz. Por exemplo, "correr", "correu", "correndo" seriam todas transformadas em "</w:t>
+      </w:r>
+      <w:proofErr w:type="spellStart"/>
+      <w:r>
+        <w:t>corr</w:t>
+      </w:r>
+      <w:proofErr w:type="spellEnd"/>
+      <w:r>
+        <w:t>". Isto ajudava a agrupar palavras com o mesmo significado base, já que o modelo não saberia que elas estavam relacionadas.</w:t>
+      </w:r>
+    </w:p>
+    <w:p>
+      <w:pPr>
+        <w:pStyle w:val="PargrafodaLista"/>
+        <w:numPr>
+          <w:ilvl w:val="1"/>
+          <w:numId w:val="35"/>
+        </w:numPr>
+      </w:pPr>
+      <w:r>
+        <w:rPr>
+          <w:b/>
+          <w:bCs/>
+        </w:rPr>
+        <w:t>Remoção de Pontuação e Minúsculas:</w:t>
+      </w:r>
+      <w:r>
+        <w:t> Simplificar o texto ao máximo para reduzir a "complexidade" para o modelo.</w:t>
+      </w:r>
+    </w:p>
+    <w:p>
+      <w:pPr>
+        <w:pStyle w:val="PargrafodaLista"/>
+        <w:numPr>
+          <w:ilvl w:val="1"/>
+          <w:numId w:val="35"/>
+        </w:numPr>
+      </w:pPr>
+      <w:r>
+        <w:rPr>
+          <w:b/>
+          <w:bCs/>
+        </w:rPr>
+        <w:t>O objetivo era:</w:t>
+      </w:r>
+      <w:r>
+        <w:t> Limpar o "ruído" e deixar apenas as palavras "importantes" para que algoritmos mais simples pudessem funcionar melhor.</w:t>
+      </w:r>
+    </w:p>
+    <w:p>
+      <w:pPr>
+        <w:pStyle w:val="PargrafodaLista"/>
+        <w:numPr>
+          <w:ilvl w:val="1"/>
+          <w:numId w:val="35"/>
+        </w:numPr>
+      </w:pPr>
+      <w:r>
+        <w:t xml:space="preserve">O Mundo dos </w:t>
+      </w:r>
+      <w:proofErr w:type="spellStart"/>
+      <w:r>
+        <w:t>LLMs</w:t>
+      </w:r>
+      <w:proofErr w:type="spellEnd"/>
+      <w:r>
+        <w:t xml:space="preserve"> e Modelos de </w:t>
+      </w:r>
+      <w:proofErr w:type="spellStart"/>
+      <w:r>
+        <w:t>Embedding</w:t>
+      </w:r>
+      <w:proofErr w:type="spellEnd"/>
+      <w:r>
+        <w:t xml:space="preserve"> (o que estamos a usar)</w:t>
+      </w:r>
+    </w:p>
+    <w:p>
+      <w:pPr>
+        <w:pStyle w:val="PargrafodaLista"/>
+        <w:numPr>
+          <w:ilvl w:val="1"/>
+          <w:numId w:val="35"/>
+        </w:numPr>
+      </w:pPr>
+      <w:r>
+        <w:t>Modelos como </w:t>
+      </w:r>
+      <w:proofErr w:type="spellStart"/>
+      <w:r>
+        <w:t>Sentence-Transformers</w:t>
+      </w:r>
+      <w:proofErr w:type="spellEnd"/>
+      <w:r>
+        <w:t> e T5 são radicalmente diferentes. Eles foram treinados em biliões de frases da internet e aprenderam as complexas relações entre as palavras. </w:t>
+      </w:r>
+      <w:r>
+        <w:rPr>
+          <w:b/>
+          <w:bCs/>
+        </w:rPr>
+        <w:t>Para eles, o contexto é tudo.</w:t>
+      </w:r>
+    </w:p>
+    <w:p>
+      <w:pPr>
+        <w:pStyle w:val="PargrafodaLista"/>
+        <w:numPr>
+          <w:ilvl w:val="1"/>
+          <w:numId w:val="35"/>
+        </w:numPr>
+      </w:pPr>
+      <w:r>
+        <w:rPr>
+          <w:b/>
+          <w:bCs/>
+          <w:i/>
+          <w:iCs/>
+        </w:rPr>
+        <w:t xml:space="preserve">Stop </w:t>
+      </w:r>
+      <w:proofErr w:type="spellStart"/>
+      <w:r>
+        <w:rPr>
+          <w:b/>
+          <w:bCs/>
+          <w:i/>
+          <w:iCs/>
+        </w:rPr>
+        <w:t>Words</w:t>
+      </w:r>
+      <w:proofErr w:type="spellEnd"/>
+      <w:r>
+        <w:rPr>
+          <w:b/>
+          <w:bCs/>
+        </w:rPr>
+        <w:t> são Essenciais para o Contexto:</w:t>
+      </w:r>
+      <w:r>
+        <w:t> A diferença entre "aumento </w:t>
+      </w:r>
+      <w:r>
+        <w:rPr>
+          <w:b/>
+          <w:bCs/>
+        </w:rPr>
+        <w:t>de</w:t>
+      </w:r>
+      <w:r>
+        <w:t> impostos" e "aumento </w:t>
+      </w:r>
+      <w:r>
+        <w:rPr>
+          <w:b/>
+          <w:bCs/>
+        </w:rPr>
+        <w:t>nos</w:t>
+      </w:r>
+      <w:r>
+        <w:t> impostos" pode ser subtil, mas existe. "Dar dinheiro </w:t>
+      </w:r>
+      <w:r>
+        <w:rPr>
+          <w:b/>
+          <w:bCs/>
+        </w:rPr>
+        <w:t>para</w:t>
+      </w:r>
+      <w:r>
+        <w:t> o SNS" é diferente de "Dar dinheiro </w:t>
+      </w:r>
+      <w:r>
+        <w:rPr>
+          <w:b/>
+          <w:bCs/>
+        </w:rPr>
+        <w:t>do</w:t>
+      </w:r>
+      <w:r>
+        <w:t xml:space="preserve"> SNS". Os </w:t>
+      </w:r>
+      <w:proofErr w:type="spellStart"/>
+      <w:r>
+        <w:t>LLMs</w:t>
+      </w:r>
+      <w:proofErr w:type="spellEnd"/>
+      <w:r>
+        <w:t xml:space="preserve"> entendem estas nuances, e remover estas palavras </w:t>
+      </w:r>
+      <w:r>
+        <w:rPr>
+          <w:b/>
+          <w:bCs/>
+        </w:rPr>
+        <w:t>destrói o significado</w:t>
+      </w:r>
+      <w:r>
+        <w:t> da frase para o modelo.</w:t>
+      </w:r>
+    </w:p>
+    <w:p>
+      <w:pPr>
+        <w:pStyle w:val="PargrafodaLista"/>
+        <w:numPr>
+          <w:ilvl w:val="1"/>
+          <w:numId w:val="35"/>
+        </w:numPr>
+      </w:pPr>
+      <w:r>
+        <w:rPr>
+          <w:b/>
+          <w:bCs/>
+        </w:rPr>
+        <w:t xml:space="preserve">Lematização e </w:t>
+      </w:r>
+      <w:proofErr w:type="spellStart"/>
+      <w:r>
+        <w:rPr>
+          <w:b/>
+          <w:bCs/>
+        </w:rPr>
+        <w:t>Stemming</w:t>
+      </w:r>
+      <w:proofErr w:type="spellEnd"/>
+      <w:r>
+        <w:rPr>
+          <w:b/>
+          <w:bCs/>
+        </w:rPr>
+        <w:t xml:space="preserve"> Destroem a Informação:</w:t>
+      </w:r>
+      <w:r>
+        <w:t> O modelo sabe a diferença entre "proponho" (futuro/intenção) e "propus" (passado). Reduzir ambas a "</w:t>
+      </w:r>
+      <w:proofErr w:type="spellStart"/>
+      <w:r>
+        <w:t>prop</w:t>
+      </w:r>
+      <w:proofErr w:type="spellEnd"/>
+      <w:r>
+        <w:t>" faria com que o modelo perdesse esta informação temporal e gramatical crucial.</w:t>
+      </w:r>
+    </w:p>
+    <w:p>
+      <w:pPr>
+        <w:pStyle w:val="PargrafodaLista"/>
+        <w:numPr>
+          <w:ilvl w:val="1"/>
+          <w:numId w:val="35"/>
+        </w:numPr>
+      </w:pPr>
+      <w:r>
+        <w:rPr>
+          <w:b/>
+          <w:bCs/>
+        </w:rPr>
+        <w:t>A Pontuação e a Capitalização Carregam Significado:</w:t>
+      </w:r>
+      <w:r>
+        <w:t xml:space="preserve"> Uma pergunta termina </w:t>
+      </w:r>
+      <w:proofErr w:type="gramStart"/>
+      <w:r>
+        <w:t>com ?</w:t>
+      </w:r>
+      <w:proofErr w:type="gramEnd"/>
+      <w:r>
+        <w:t>. Uma sigla como "NATO" ou "PCP" em maiúsculas é diferente da palavra "nato" ou "</w:t>
+      </w:r>
+      <w:proofErr w:type="spellStart"/>
+      <w:r>
+        <w:t>pcp</w:t>
+      </w:r>
+      <w:proofErr w:type="spellEnd"/>
+      <w:r>
+        <w:t>". Os modelos modernos usam esta informação.</w:t>
+      </w:r>
+    </w:p>
+    <w:p>
+      <w:pPr>
+        <w:pStyle w:val="PargrafodaLista"/>
+        <w:numPr>
+          <w:ilvl w:val="1"/>
+          <w:numId w:val="35"/>
+        </w:numPr>
+      </w:pPr>
+      <w:r>
+        <w:rPr>
+          <w:b/>
+          <w:bCs/>
+        </w:rPr>
+        <w:lastRenderedPageBreak/>
+        <w:t>Conclusão:</w:t>
+      </w:r>
+      <w:r>
+        <w:t> Remover </w:t>
+      </w:r>
+      <w:r>
+        <w:rPr>
+          <w:i/>
+          <w:iCs/>
+        </w:rPr>
+        <w:t xml:space="preserve">stop </w:t>
+      </w:r>
+      <w:proofErr w:type="spellStart"/>
+      <w:r>
+        <w:rPr>
+          <w:i/>
+          <w:iCs/>
+        </w:rPr>
+        <w:t>words</w:t>
+      </w:r>
+      <w:proofErr w:type="spellEnd"/>
+      <w:r>
+        <w:t> ou aplicar outras técnicas de pré-</w:t>
+      </w:r>
+      <w:proofErr w:type="spellStart"/>
+      <w:r>
+        <w:t>processing</w:t>
+      </w:r>
+      <w:proofErr w:type="spellEnd"/>
+      <w:r>
+        <w:t xml:space="preserve"> clássico a textos que vão ser usados por modelos de </w:t>
+      </w:r>
+      <w:proofErr w:type="spellStart"/>
+      <w:r>
+        <w:t>embedding</w:t>
+      </w:r>
+      <w:proofErr w:type="spellEnd"/>
+      <w:r>
+        <w:t xml:space="preserve"> modernos é </w:t>
+      </w:r>
+      <w:r>
+        <w:rPr>
+          <w:b/>
+          <w:bCs/>
+        </w:rPr>
+        <w:t>contraproducente e prejudicial</w:t>
+      </w:r>
+      <w:r>
+        <w:t>. É como pegar numa fotografia a cores de alta resolução e convertê-la para preto e branco com baixa resolução antes de a mostrar a alguém. Você perde detalhe e contexto que são essenciais para a compreensão.</w:t>
+      </w:r>
+    </w:p>
+    <w:p>
+      <w:pPr>
+        <w:pStyle w:val="PargrafodaLista"/>
+        <w:numPr>
+          <w:ilvl w:val="1"/>
+          <w:numId w:val="35"/>
+        </w:numPr>
+      </w:pPr>
+      <w:r>
+        <w:pict w14:anchorId="1D259C4C">
+          <v:rect id="_x0000_i1038" style="width:587.85pt;height:1.5pt" o:hrpct="0" o:hralign="center" o:hrstd="t" o:hrnoshade="t" o:hr="t" fillcolor="#1a1c1e" stroked="f"/>
+        </w:pict>
+      </w:r>
+    </w:p>
+    <w:p>
+      <w:pPr>
+        <w:pStyle w:val="PargrafodaLista"/>
+        <w:numPr>
+          <w:ilvl w:val="1"/>
+          <w:numId w:val="35"/>
+        </w:numPr>
+      </w:pPr>
+      <w:r>
+        <w:t>Então, quando é que se faz pré-processamento agora?</w:t>
+      </w:r>
+    </w:p>
+    <w:p>
+      <w:pPr>
+        <w:pStyle w:val="PargrafodaLista"/>
+        <w:numPr>
+          <w:ilvl w:val="1"/>
+          <w:numId w:val="35"/>
+        </w:numPr>
+      </w:pPr>
+      <w:r>
+        <w:t xml:space="preserve">O "pré-processamento" no mundo dos </w:t>
+      </w:r>
+      <w:proofErr w:type="spellStart"/>
+      <w:r>
+        <w:t>LLMs</w:t>
+      </w:r>
+      <w:proofErr w:type="spellEnd"/>
+      <w:r>
+        <w:t xml:space="preserve"> é muito mais subtil e focado em </w:t>
+      </w:r>
+      <w:r>
+        <w:rPr>
+          <w:b/>
+          <w:bCs/>
+        </w:rPr>
+        <w:t>estrutura e limpeza</w:t>
+      </w:r>
+      <w:r>
+        <w:t>, não em alteração de palavras:</w:t>
+      </w:r>
+    </w:p>
+    <w:p>
+      <w:pPr>
+        <w:pStyle w:val="PargrafodaLista"/>
+        <w:numPr>
+          <w:ilvl w:val="1"/>
+          <w:numId w:val="35"/>
+        </w:numPr>
+      </w:pPr>
+      <w:r>
+        <w:rPr>
+          <w:b/>
+          <w:bCs/>
+        </w:rPr>
+        <w:t>Limpeza de "Lixo" de OCR:</w:t>
+      </w:r>
+      <w:r>
+        <w:t> Remover cabeçalhos e rodapés repetidos, números de página, artefactos estranhos da conversão de PDF para TXT. (Você já fez isto ao extrair o texto, o que é ótimo).</w:t>
+      </w:r>
+    </w:p>
+    <w:p>
+      <w:pPr>
+        <w:pStyle w:val="PargrafodaLista"/>
+        <w:numPr>
+          <w:ilvl w:val="1"/>
+          <w:numId w:val="35"/>
+        </w:numPr>
+      </w:pPr>
+      <w:r>
+        <w:rPr>
+          <w:b/>
+          <w:bCs/>
+        </w:rPr>
+        <w:t>Divisão Lógica (</w:t>
+      </w:r>
+      <w:proofErr w:type="spellStart"/>
+      <w:r>
+        <w:rPr>
+          <w:b/>
+          <w:bCs/>
+        </w:rPr>
+        <w:t>Chunking</w:t>
+      </w:r>
+      <w:proofErr w:type="spellEnd"/>
+      <w:r>
+        <w:rPr>
+          <w:b/>
+          <w:bCs/>
+        </w:rPr>
+        <w:t>):</w:t>
+      </w:r>
+      <w:r>
+        <w:t> Dividir o texto em parágrafos ou secções com significado, em vez de cortar a meio de uma frase. A nossa abordagem no ask_the_assistant_final.py de dividir por partido e tema já é uma forma inteligente de </w:t>
+      </w:r>
+      <w:proofErr w:type="spellStart"/>
+      <w:r>
+        <w:rPr>
+          <w:i/>
+          <w:iCs/>
+        </w:rPr>
+        <w:t>chunking</w:t>
+      </w:r>
+      <w:proofErr w:type="spellEnd"/>
+      <w:r>
+        <w:t>.</w:t>
+      </w:r>
+    </w:p>
+    <w:p>
+      <w:pPr>
+        <w:pStyle w:val="PargrafodaLista"/>
+        <w:numPr>
+          <w:ilvl w:val="1"/>
+          <w:numId w:val="35"/>
+        </w:numPr>
+      </w:pPr>
+      <w:r>
+        <w:rPr>
+          <w:b/>
+          <w:bCs/>
+        </w:rPr>
+        <w:t>Normalização de Espaços:</w:t>
+      </w:r>
+      <w:r>
+        <w:t> Remover múltiplos espaços ou linhas em branco para ter um texto mais "limpo", mas sem alterar o conteúdo.</w:t>
+      </w:r>
+    </w:p>
+    <w:p>
+      <w:pPr>
+        <w:pStyle w:val="PargrafodaLista"/>
+        <w:numPr>
+          <w:ilvl w:val="1"/>
+          <w:numId w:val="35"/>
+        </w:numPr>
+      </w:pPr>
+      <w:r>
+        <w:rPr>
+          <w:b/>
+          <w:bCs/>
+        </w:rPr>
+        <w:t>Tratamento de Casos Específicos:</w:t>
+      </w:r>
+      <w:r>
+        <w:t> Se houvesse muitos erros de ortografia, poder-se-ia pensar em corrigi-los, mas geralmente os modelos são robustos a isso.</w:t>
+      </w:r>
+    </w:p>
+    <w:p>
+      <w:pPr>
+        <w:pStyle w:val="PargrafodaLista"/>
+        <w:numPr>
+          <w:ilvl w:val="1"/>
+          <w:numId w:val="35"/>
+        </w:numPr>
+      </w:pPr>
+      <w:r>
+        <w:rPr>
+          <w:b/>
+          <w:bCs/>
+        </w:rPr>
+        <w:t>Em suma:</w:t>
+      </w:r>
+      <w:r>
+        <w:t xml:space="preserve"> O seu colega está absolutamente correto no contexto de PLN clássico, e é ótimo que ele tenha levantado esse ponto. No entanto, para a arquitetura que estamos a construir (RAG com </w:t>
+      </w:r>
+      <w:proofErr w:type="spellStart"/>
+      <w:r>
+        <w:t>Sentence</w:t>
+      </w:r>
+      <w:proofErr w:type="spellEnd"/>
+      <w:r>
+        <w:t xml:space="preserve"> </w:t>
+      </w:r>
+      <w:proofErr w:type="spellStart"/>
+      <w:r>
+        <w:t>Transformers</w:t>
+      </w:r>
+      <w:proofErr w:type="spellEnd"/>
+      <w:r>
+        <w:t xml:space="preserve"> e T5), a regra de ouro é: </w:t>
+      </w:r>
+      <w:r>
+        <w:rPr>
+          <w:b/>
+          <w:bCs/>
+        </w:rPr>
+        <w:t>quanto mais original e contextualizado o texto, melhor</w:t>
+      </w:r>
+      <w:r>
+        <w:t>.</w:t>
+      </w:r>
+    </w:p>
+    <w:p>
+      <w:pPr>
+        <w:pStyle w:val="PargrafodaLista"/>
+        <w:numPr>
+          <w:ilvl w:val="1"/>
+          <w:numId w:val="35"/>
+        </w:numPr>
+      </w:pPr>
+      <w:r>
+        <w:rPr>
+          <w:b/>
+          <w:bCs/>
+        </w:rPr>
+        <w:t>A resposta final é:</w:t>
+      </w:r>
+      <w:r>
+        <w:t> Não, não precisa de adicionar um passo de remoção de </w:t>
+      </w:r>
+      <w:r>
+        <w:rPr>
+          <w:i/>
+          <w:iCs/>
+        </w:rPr>
+        <w:t xml:space="preserve">stop </w:t>
+      </w:r>
+      <w:proofErr w:type="spellStart"/>
+      <w:r>
+        <w:rPr>
+          <w:i/>
+          <w:iCs/>
+        </w:rPr>
+        <w:t>words</w:t>
+      </w:r>
+      <w:proofErr w:type="spellEnd"/>
+      <w:r>
+        <w:t>. A forma como o script ask_the_assistant_final.py já processa os documentos (dividindo por tema e partido) é o tipo de "pré-processamento" correto e mais eficaz para esta tecnologia. Já está a fazer da forma certa</w:t>
+      </w:r>
+    </w:p>
+    <w:p>
+      <w:pPr>
+        <w:rPr>
+          <w:u w:val="single"/>
+        </w:rPr>
+      </w:pPr>
+    </w:p>
+    <w:p>
+      <w:pPr>
+        <w:rPr>
+          <w:u w:val="single"/>
+        </w:rPr>
+      </w:pPr>
+      <w:r>
+        <w:rPr>
+          <w:u w:val="single"/>
+        </w:rPr>
+        <w:t>Metodologia</w:t>
+      </w:r>
+    </w:p>
+    <w:p>
+      <w:r>
+        <w:t>O ponto de partida foi a recolha de dois tipos de documentos:</w:t>
+      </w:r>
+    </w:p>
+    <w:p>
+      <w:pPr>
+        <w:numPr>
+          <w:ilvl w:val="0"/>
+          <w:numId w:val="39"/>
+        </w:numPr>
+      </w:pPr>
+      <w:r>
+        <w:rPr>
+          <w:b/>
+          <w:bCs/>
+        </w:rPr>
+        <w:t>Programas Eleitorais Completos:</w:t>
+      </w:r>
+      <w:r>
+        <w:t> Documentos longos em formato PDF, obtidos dos sites oficiais dos partidos.</w:t>
+      </w:r>
+    </w:p>
+    <w:p>
+      <w:pPr>
+        <w:numPr>
+          <w:ilvl w:val="0"/>
+          <w:numId w:val="39"/>
+        </w:numPr>
+      </w:pPr>
+      <w:r>
+        <w:rPr>
+          <w:b/>
+          <w:bCs/>
+        </w:rPr>
+        <w:lastRenderedPageBreak/>
+        <w:t>Documentos Temáticos:</w:t>
+      </w:r>
+      <w:r>
+        <w:t> Resumos por tema (</w:t>
+      </w:r>
+      <w:proofErr w:type="spellStart"/>
+      <w:r>
+        <w:t>ex</w:t>
+      </w:r>
+      <w:proofErr w:type="spellEnd"/>
+      <w:r>
+        <w:t>: Defesa, Habitação), criados manualmente para organizar e comparar as propostas de todos os partidos.</w:t>
+      </w:r>
+    </w:p>
+    <w:p>
+      <w:r>
+        <w:t>O primeiro passo técnico consistiu em extrair o texto de todos os documentos PDF e guardá-los em formato de texto simples (.</w:t>
+      </w:r>
+      <w:proofErr w:type="spellStart"/>
+      <w:r>
+        <w:t>txt</w:t>
+      </w:r>
+      <w:proofErr w:type="spellEnd"/>
+      <w:r>
+        <w:t>) na pasta </w:t>
+      </w:r>
+      <w:proofErr w:type="spellStart"/>
+      <w:r>
+        <w:rPr>
+          <w:i/>
+          <w:iCs/>
+        </w:rPr>
+        <w:t>processed_data</w:t>
+      </w:r>
+      <w:proofErr w:type="spellEnd"/>
+      <w:r>
+        <w:t xml:space="preserve">. Este passo foi crucial para tornar os dados legíveis para os nossos scripts em </w:t>
+      </w:r>
+      <w:proofErr w:type="spellStart"/>
+      <w:r>
+        <w:t>Python</w:t>
+      </w:r>
+      <w:proofErr w:type="spellEnd"/>
+      <w:r>
+        <w:t>.</w:t>
+      </w:r>
+    </w:p>
+    <w:p>
+      <w:r>
+        <w:t>A solução foi desenvolvida em </w:t>
+      </w:r>
+      <w:proofErr w:type="spellStart"/>
+      <w:r>
+        <w:rPr>
+          <w:b/>
+          <w:bCs/>
+        </w:rPr>
+        <w:t>Python</w:t>
+      </w:r>
+      <w:proofErr w:type="spellEnd"/>
+      <w:r>
+        <w:t xml:space="preserve">, utilizando um ecossistema de bibliotecas de código aberto da </w:t>
+      </w:r>
+      <w:proofErr w:type="spellStart"/>
+      <w:r>
+        <w:t>Hugging</w:t>
+      </w:r>
+      <w:proofErr w:type="spellEnd"/>
+      <w:r>
+        <w:t xml:space="preserve"> Face e da Meta AI. A pilha tecnológica implementada inclui:</w:t>
+      </w:r>
+    </w:p>
+    <w:p>
+      <w:pPr>
+        <w:numPr>
+          <w:ilvl w:val="0"/>
+          <w:numId w:val="40"/>
+        </w:numPr>
+      </w:pPr>
+      <w:r>
+        <w:rPr>
+          <w:b/>
+          <w:bCs/>
+        </w:rPr>
+        <w:t>Linguagem:</w:t>
+      </w:r>
+      <w:r>
+        <w:t> </w:t>
+      </w:r>
+      <w:proofErr w:type="spellStart"/>
+      <w:r>
+        <w:t>Python</w:t>
+      </w:r>
+      <w:proofErr w:type="spellEnd"/>
+      <w:r>
+        <w:t xml:space="preserve"> 3.11</w:t>
+      </w:r>
+    </w:p>
+    <w:p>
+      <w:pPr>
+        <w:numPr>
+          <w:ilvl w:val="0"/>
+          <w:numId w:val="40"/>
+        </w:numPr>
+      </w:pPr>
+      <w:r>
+        <w:rPr>
+          <w:b/>
+          <w:bCs/>
+        </w:rPr>
+        <w:t>Bibliotecas Principais:</w:t>
+      </w:r>
+      <w:r>
+        <w:t> transformers, sentence-transformers, torch, faiss-cpu.</w:t>
+      </w:r>
+    </w:p>
+    <w:p>
+      <w:pPr>
+        <w:numPr>
+          <w:ilvl w:val="0"/>
+          <w:numId w:val="40"/>
+        </w:numPr>
+      </w:pPr>
+      <w:r>
+        <w:rPr>
+          <w:b/>
+          <w:bCs/>
+        </w:rPr>
+        <w:t>Modelos de Linguagem (</w:t>
+      </w:r>
+      <w:proofErr w:type="spellStart"/>
+      <w:r>
+        <w:rPr>
+          <w:b/>
+          <w:bCs/>
+        </w:rPr>
+        <w:t>LLMs</w:t>
+      </w:r>
+      <w:proofErr w:type="spellEnd"/>
+      <w:r>
+        <w:rPr>
+          <w:b/>
+          <w:bCs/>
+        </w:rPr>
+        <w:t>):</w:t>
+      </w:r>
+    </w:p>
+    <w:p>
+      <w:pPr>
+        <w:numPr>
+          <w:ilvl w:val="1"/>
+          <w:numId w:val="40"/>
+        </w:numPr>
+      </w:pPr>
+      <w:r>
+        <w:rPr>
+          <w:b/>
+          <w:bCs/>
+        </w:rPr>
+        <w:t>Sumarização:</w:t>
+      </w:r>
+      <w:r>
+        <w:t> </w:t>
+      </w:r>
+      <w:proofErr w:type="spellStart"/>
+      <w:r>
+        <w:t>csebuetnlp</w:t>
+      </w:r>
+      <w:proofErr w:type="spellEnd"/>
+      <w:r>
+        <w:t xml:space="preserve">/mT5_multilingual_XLSum, um modelo </w:t>
+      </w:r>
+      <w:proofErr w:type="spellStart"/>
+      <w:r>
+        <w:t>multilingual</w:t>
+      </w:r>
+      <w:proofErr w:type="spellEnd"/>
+      <w:r>
+        <w:t xml:space="preserve"> otimizado para gerar resumos a partir de textos longos.</w:t>
+      </w:r>
+    </w:p>
+    <w:p>
+      <w:pPr>
+        <w:numPr>
+          <w:ilvl w:val="1"/>
+          <w:numId w:val="40"/>
+        </w:numPr>
+      </w:pPr>
+      <w:r>
+        <w:rPr>
+          <w:b/>
+          <w:bCs/>
+        </w:rPr>
+        <w:t xml:space="preserve">Geração de </w:t>
+      </w:r>
+      <w:proofErr w:type="spellStart"/>
+      <w:r>
+        <w:rPr>
+          <w:b/>
+          <w:bCs/>
+        </w:rPr>
+        <w:t>Embeddings</w:t>
+      </w:r>
+      <w:proofErr w:type="spellEnd"/>
+      <w:r>
+        <w:rPr>
+          <w:b/>
+          <w:bCs/>
+        </w:rPr>
+        <w:t xml:space="preserve"> (para RAG):</w:t>
+      </w:r>
+      <w:r>
+        <w:t> distiluse-base-multilingual-cased-v1, um modelo eficiente para converter texto em vetores semânticos.</w:t>
+      </w:r>
+    </w:p>
+    <w:p>
+      <w:pPr>
+        <w:numPr>
+          <w:ilvl w:val="1"/>
+          <w:numId w:val="40"/>
+        </w:numPr>
+      </w:pPr>
+      <w:r>
+        <w:rPr>
+          <w:b/>
+          <w:bCs/>
+        </w:rPr>
+        <w:t>Geração de Respostas (para RAG):</w:t>
+      </w:r>
+      <w:r>
+        <w:t> google/flan-t5-base, um modelo de texto-para-texto versátil e rápido, ideal para formular respostas com base num contexto.</w:t>
+      </w:r>
+    </w:p>
+    <w:p>
+      <w:pPr>
+        <w:numPr>
+          <w:ilvl w:val="0"/>
+          <w:numId w:val="40"/>
+        </w:numPr>
+      </w:pPr>
+      <w:r>
+        <w:rPr>
+          <w:b/>
+          <w:bCs/>
+        </w:rPr>
+        <w:t>Base de Dados Vetorial:</w:t>
+      </w:r>
+      <w:r>
+        <w:t xml:space="preserve"> FAISS (Facebook AI </w:t>
+      </w:r>
+      <w:proofErr w:type="spellStart"/>
+      <w:r>
+        <w:t>Similarity</w:t>
+      </w:r>
+      <w:proofErr w:type="spellEnd"/>
+      <w:r>
+        <w:t xml:space="preserve"> </w:t>
+      </w:r>
+      <w:proofErr w:type="spellStart"/>
+      <w:r>
+        <w:t>Search</w:t>
+      </w:r>
+      <w:proofErr w:type="spellEnd"/>
+      <w:r>
+        <w:t>), uma biblioteca de alta performance para pesquisa de similaridade em vetores.</w:t>
+      </w:r>
+    </w:p>
+    <w:p>
+      <w:r>
+        <w:t>Para gerar os resumos dos programas eleitorais completos, foi implementada uma técnica de </w:t>
+      </w:r>
+      <w:r>
+        <w:rPr>
+          <w:b/>
+          <w:bCs/>
+        </w:rPr>
+        <w:t>sumarização hierárquica (</w:t>
+      </w:r>
+      <w:proofErr w:type="spellStart"/>
+      <w:r>
+        <w:rPr>
+          <w:b/>
+          <w:bCs/>
+        </w:rPr>
+        <w:t>MapReduce</w:t>
+      </w:r>
+      <w:proofErr w:type="spellEnd"/>
+      <w:r>
+        <w:rPr>
+          <w:b/>
+          <w:bCs/>
+        </w:rPr>
+        <w:t>)</w:t>
+      </w:r>
+      <w:r>
+        <w:t> no script process_and_summarize.py. Dado que os programas são demasiado longos para serem processados de uma só vez por um LLM, o processo foi o seguinte:</w:t>
+      </w:r>
+    </w:p>
+    <w:p>
+      <w:pPr>
+        <w:numPr>
+          <w:ilvl w:val="0"/>
+          <w:numId w:val="41"/>
+        </w:numPr>
+      </w:pPr>
+      <w:proofErr w:type="spellStart"/>
+      <w:r>
+        <w:rPr>
+          <w:b/>
+          <w:bCs/>
+        </w:rPr>
+        <w:t>Map</w:t>
+      </w:r>
+      <w:proofErr w:type="spellEnd"/>
+      <w:r>
+        <w:rPr>
+          <w:b/>
+          <w:bCs/>
+        </w:rPr>
+        <w:t xml:space="preserve"> (Mapeamento):</w:t>
+      </w:r>
+      <w:r>
+        <w:t> O documento completo é dividido em pedaços de texto mais pequenos e sobrepostos (</w:t>
+      </w:r>
+      <w:proofErr w:type="spellStart"/>
+      <w:r>
+        <w:rPr>
+          <w:i/>
+          <w:iCs/>
+        </w:rPr>
+        <w:t>chunks</w:t>
+      </w:r>
+      <w:proofErr w:type="spellEnd"/>
+      <w:r>
+        <w:t>). Cada </w:t>
+      </w:r>
+      <w:proofErr w:type="spellStart"/>
+      <w:r>
+        <w:rPr>
+          <w:i/>
+          <w:iCs/>
+        </w:rPr>
+        <w:t>chunk</w:t>
+      </w:r>
+      <w:proofErr w:type="spellEnd"/>
+      <w:r>
+        <w:t> é então sumarizado individualmente pelo modelo mT5.</w:t>
+      </w:r>
+    </w:p>
+    <w:p>
+      <w:pPr>
+        <w:numPr>
+          <w:ilvl w:val="0"/>
+          <w:numId w:val="41"/>
+        </w:numPr>
+      </w:pPr>
+      <w:proofErr w:type="spellStart"/>
+      <w:r>
+        <w:rPr>
+          <w:b/>
+          <w:bCs/>
+        </w:rPr>
+        <w:t>Reduce</w:t>
+      </w:r>
+      <w:proofErr w:type="spellEnd"/>
+      <w:r>
+        <w:rPr>
+          <w:b/>
+          <w:bCs/>
+        </w:rPr>
+        <w:t xml:space="preserve"> (Redução):</w:t>
+      </w:r>
+      <w:r>
+        <w:t> Todos os resumos intermédios gerados no passo anterior são concatenados num único documento. Este documento, muito mais curto que o original, é então sumarizado uma última vez para produzir o resumo final e coeso.</w:t>
+      </w:r>
+    </w:p>
+    <w:p>
+      <w:pPr>
+        <w:numPr>
+          <w:ilvl w:val="0"/>
+          <w:numId w:val="41"/>
+        </w:numPr>
+      </w:pPr>
+      <w:r>
+        <w:rPr>
+          <w:b/>
+          <w:bCs/>
+        </w:rPr>
+        <w:t>Armazenamento:</w:t>
+      </w:r>
+      <w:r>
+        <w:t xml:space="preserve"> Os resumos finais são guardados na </w:t>
+      </w:r>
+      <w:proofErr w:type="gramStart"/>
+      <w:r>
+        <w:t>pasta .</w:t>
+      </w:r>
+      <w:proofErr w:type="gramEnd"/>
+      <w:r>
+        <w:t>/</w:t>
+      </w:r>
+      <w:proofErr w:type="spellStart"/>
+      <w:r>
+        <w:t>summaries</w:t>
+      </w:r>
+      <w:proofErr w:type="spellEnd"/>
+      <w:r>
+        <w:t>/, criando uma base de dados de resumos pronta a ser utilizada.</w:t>
+      </w:r>
+    </w:p>
+    <w:p>
+      <w:r>
+        <w:lastRenderedPageBreak/>
+        <w:t>O núcleo do assistente foi implementado no script ask_the_assistant_final.py usando a arquitetura </w:t>
+      </w:r>
+      <w:proofErr w:type="spellStart"/>
+      <w:r>
+        <w:rPr>
+          <w:b/>
+          <w:bCs/>
+        </w:rPr>
+        <w:t>Retrieval-Augmented</w:t>
+      </w:r>
+      <w:proofErr w:type="spellEnd"/>
+      <w:r>
+        <w:rPr>
+          <w:b/>
+          <w:bCs/>
+        </w:rPr>
+        <w:t xml:space="preserve"> </w:t>
+      </w:r>
+      <w:proofErr w:type="spellStart"/>
+      <w:r>
+        <w:rPr>
+          <w:b/>
+          <w:bCs/>
+        </w:rPr>
+        <w:t>Generation</w:t>
+      </w:r>
+      <w:proofErr w:type="spellEnd"/>
+      <w:r>
+        <w:rPr>
+          <w:b/>
+          <w:bCs/>
+        </w:rPr>
+        <w:t xml:space="preserve"> (RAG)</w:t>
+      </w:r>
+      <w:r>
+        <w:t>. Esta abordagem garante que o assistente responde com base nos factos contidos nos documentos, minimizando o risco de "alucinações" ou informação incorreta.</w:t>
+      </w:r>
+    </w:p>
+    <w:p>
+      <w:pPr>
+        <w:numPr>
+          <w:ilvl w:val="0"/>
+          <w:numId w:val="42"/>
+        </w:numPr>
+      </w:pPr>
+      <w:r>
+        <w:rPr>
+          <w:b/>
+          <w:bCs/>
+        </w:rPr>
+        <w:t>Construção da Base de Conhecimento:</w:t>
+      </w:r>
+    </w:p>
+    <w:p>
+      <w:pPr>
+        <w:numPr>
+          <w:ilvl w:val="1"/>
+          <w:numId w:val="42"/>
+        </w:numPr>
+      </w:pPr>
+      <w:r>
+        <w:t>O script lê os </w:t>
+      </w:r>
+      <w:r>
+        <w:rPr>
+          <w:b/>
+          <w:bCs/>
+        </w:rPr>
+        <w:t>documentos temáticos</w:t>
+      </w:r>
+      <w:r>
+        <w:t> e os </w:t>
+      </w:r>
+      <w:r>
+        <w:rPr>
+          <w:b/>
+          <w:bCs/>
+        </w:rPr>
+        <w:t>resumos dos programas</w:t>
+      </w:r>
+      <w:r>
+        <w:t> (gerados na fase anterior).</w:t>
+      </w:r>
+    </w:p>
+    <w:p>
+      <w:pPr>
+        <w:numPr>
+          <w:ilvl w:val="1"/>
+          <w:numId w:val="42"/>
+        </w:numPr>
+      </w:pPr>
+      <w:r>
+        <w:t>O conteúdo é dividido em unidades de informação lógicas (propostas por partido/tema, resumos por partido).</w:t>
+      </w:r>
+    </w:p>
+    <w:p>
+      <w:pPr>
+        <w:numPr>
+          <w:ilvl w:val="1"/>
+          <w:numId w:val="42"/>
+        </w:numPr>
+      </w:pPr>
+      <w:r>
+        <w:t>O modelo </w:t>
+      </w:r>
+      <w:proofErr w:type="spellStart"/>
+      <w:r>
+        <w:t>sentence-transformers</w:t>
+      </w:r>
+      <w:proofErr w:type="spellEnd"/>
+      <w:r>
+        <w:t> converte cada uma destas unidades num vetor numérico (</w:t>
+      </w:r>
+      <w:proofErr w:type="spellStart"/>
+      <w:r>
+        <w:t>embedding</w:t>
+      </w:r>
+      <w:proofErr w:type="spellEnd"/>
+      <w:r>
+        <w:t>) que capta o seu significado semântico.</w:t>
+      </w:r>
+    </w:p>
+    <w:p>
+      <w:pPr>
+        <w:numPr>
+          <w:ilvl w:val="1"/>
+          <w:numId w:val="42"/>
+        </w:numPr>
+      </w:pPr>
+      <w:r>
+        <w:t>Todos os vetores são armazenados num índice </w:t>
+      </w:r>
+      <w:r>
+        <w:rPr>
+          <w:b/>
+          <w:bCs/>
+        </w:rPr>
+        <w:t>FAISS</w:t>
+      </w:r>
+      <w:r>
+        <w:t>, que funciona como um "catálogo" de conhecimento altamente eficiente e pesquisável.</w:t>
+      </w:r>
+    </w:p>
+    <w:p>
+      <w:pPr>
+        <w:numPr>
+          <w:ilvl w:val="0"/>
+          <w:numId w:val="42"/>
+        </w:numPr>
+      </w:pPr>
+      <w:r>
+        <w:rPr>
+          <w:b/>
+          <w:bCs/>
+        </w:rPr>
+        <w:t>Ciclo de Pergunta-Resposta:</w:t>
+      </w:r>
+    </w:p>
+    <w:p>
+      <w:pPr>
+        <w:numPr>
+          <w:ilvl w:val="1"/>
+          <w:numId w:val="42"/>
+        </w:numPr>
+      </w:pPr>
+      <w:proofErr w:type="spellStart"/>
+      <w:r>
+        <w:rPr>
+          <w:b/>
+          <w:bCs/>
+        </w:rPr>
+        <w:t>Retrieval</w:t>
+      </w:r>
+      <w:proofErr w:type="spellEnd"/>
+      <w:r>
+        <w:rPr>
+          <w:b/>
+          <w:bCs/>
+        </w:rPr>
+        <w:t xml:space="preserve"> (Recuperação):</w:t>
+      </w:r>
+      <w:r>
+        <w:t> Quando o utilizador faz uma pergunta, a mesma é convertida num vetor. O FAISS é usado para encontrar os k pedaços de texto mais semanticamente relevantes na base de conhecimento.</w:t>
+      </w:r>
+    </w:p>
+    <w:p>
+      <w:pPr>
+        <w:numPr>
+          <w:ilvl w:val="1"/>
+          <w:numId w:val="42"/>
+        </w:numPr>
+      </w:pPr>
+      <w:proofErr w:type="spellStart"/>
+      <w:r>
+        <w:rPr>
+          <w:b/>
+          <w:bCs/>
+        </w:rPr>
+        <w:t>Augmentation</w:t>
+      </w:r>
+      <w:proofErr w:type="spellEnd"/>
+      <w:r>
+        <w:rPr>
+          <w:b/>
+          <w:bCs/>
+        </w:rPr>
+        <w:t xml:space="preserve"> (Aumento):</w:t>
+      </w:r>
+      <w:r>
+        <w:t> Os textos recuperados são adicionados como "contexto" a um </w:t>
+      </w:r>
+      <w:proofErr w:type="spellStart"/>
+      <w:r>
+        <w:rPr>
+          <w:i/>
+          <w:iCs/>
+        </w:rPr>
+        <w:t>prompt</w:t>
+      </w:r>
+      <w:proofErr w:type="spellEnd"/>
+      <w:r>
+        <w:t> cuidadosamente construído, juntamente com a pergunta original do utilizador.</w:t>
+      </w:r>
+    </w:p>
+    <w:p>
+      <w:pPr>
+        <w:numPr>
+          <w:ilvl w:val="1"/>
+          <w:numId w:val="42"/>
+        </w:numPr>
+      </w:pPr>
+      <w:proofErr w:type="spellStart"/>
+      <w:r>
+        <w:rPr>
+          <w:b/>
+          <w:bCs/>
+        </w:rPr>
+        <w:t>Generation</w:t>
+      </w:r>
+      <w:proofErr w:type="spellEnd"/>
+      <w:r>
+        <w:rPr>
+          <w:b/>
+          <w:bCs/>
+        </w:rPr>
+        <w:t xml:space="preserve"> (Geração):</w:t>
+      </w:r>
+      <w:r>
+        <w:t> O </w:t>
+      </w:r>
+      <w:proofErr w:type="spellStart"/>
+      <w:r>
+        <w:rPr>
+          <w:i/>
+          <w:iCs/>
+        </w:rPr>
+        <w:t>prompt</w:t>
+      </w:r>
+      <w:proofErr w:type="spellEnd"/>
+      <w:r>
+        <w:t> completo é enviado para o modelo flan-t5-base, que tem a tarefa de sintetizar a informação do contexto e formular uma resposta clara, concisa e fiel às fontes.</w:t>
+      </w:r>
+    </w:p>
+    <w:p>
+      <w:r>
+        <w:t>Durante o desenvolvimento, foi considerada a utilização de técnicas clássicas de PLN, como a remoção de </w:t>
+      </w:r>
+      <w:r>
+        <w:rPr>
+          <w:i/>
+          <w:iCs/>
+        </w:rPr>
+        <w:t xml:space="preserve">stop </w:t>
+      </w:r>
+      <w:proofErr w:type="spellStart"/>
+      <w:r>
+        <w:rPr>
+          <w:i/>
+          <w:iCs/>
+        </w:rPr>
+        <w:t>words</w:t>
+      </w:r>
+      <w:proofErr w:type="spellEnd"/>
+      <w:r>
+        <w:t> e </w:t>
+      </w:r>
+      <w:proofErr w:type="spellStart"/>
+      <w:r>
+        <w:rPr>
+          <w:i/>
+          <w:iCs/>
+        </w:rPr>
+        <w:t>stemming</w:t>
+      </w:r>
+      <w:proofErr w:type="spellEnd"/>
+      <w:r>
+        <w:t>. No entanto, após análise, concluiu-se que estas técnicas são </w:t>
+      </w:r>
+      <w:r>
+        <w:rPr>
+          <w:b/>
+          <w:bCs/>
+        </w:rPr>
+        <w:t>prejudiciais</w:t>
+      </w:r>
+      <w:r>
+        <w:t xml:space="preserve"> para o desempenho dos modelos de </w:t>
+      </w:r>
+      <w:proofErr w:type="spellStart"/>
+      <w:r>
+        <w:t>embedding</w:t>
+      </w:r>
+      <w:proofErr w:type="spellEnd"/>
+      <w:r>
+        <w:t xml:space="preserve"> modernos. Estes modelos dependem do contexto completo da frase, incluindo </w:t>
+      </w:r>
+      <w:r>
+        <w:rPr>
+          <w:i/>
+          <w:iCs/>
+        </w:rPr>
+        <w:t xml:space="preserve">stop </w:t>
+      </w:r>
+      <w:proofErr w:type="spellStart"/>
+      <w:r>
+        <w:rPr>
+          <w:i/>
+          <w:iCs/>
+        </w:rPr>
+        <w:t>words</w:t>
+      </w:r>
+      <w:proofErr w:type="spellEnd"/>
+      <w:r>
+        <w:t> e pontuação, para compreenderem o significado. Portanto, optou-se por um pré-processamento mínimo, focado apenas na limpeza estrutural dos dados e na sua divisão lógica (</w:t>
+      </w:r>
+      <w:proofErr w:type="spellStart"/>
+      <w:r>
+        <w:rPr>
+          <w:i/>
+          <w:iCs/>
+        </w:rPr>
+        <w:t>chunking</w:t>
+      </w:r>
+      <w:proofErr w:type="spellEnd"/>
+      <w:r>
+        <w:t>), preservando a integridade do texto original.</w:t>
+      </w:r>
+    </w:p>
+    <w:p/>
     <w:sectPr>
       <w:pgSz w:w="11906" w:h="16838"/>
       <w:pgMar w:top="1417" w:right="1701" w:bottom="1417" w:left="1701" w:header="708" w:footer="708" w:gutter="0"/>
@@ -1233,6 +3042,119 @@
     </w:lvl>
   </w:abstractNum>
   <w:abstractNum w:abstractNumId="4" w15:restartNumberingAfterBreak="0">
+    <w:nsid w:val="08BB307F"/>
+    <w:multiLevelType w:val="multilevel"/>
+    <w:tmpl w:val="5DE23714"/>
+    <w:lvl w:ilvl="0">
+      <w:start w:val="1"/>
+      <w:numFmt w:val="decimal"/>
+      <w:lvlText w:val="%1."/>
+      <w:lvlJc w:val="left"/>
+      <w:pPr>
+        <w:tabs>
+          <w:tab w:val="num" w:pos="720"/>
+        </w:tabs>
+        <w:ind w:left="720" w:hanging="360"/>
+      </w:pPr>
+    </w:lvl>
+    <w:lvl w:ilvl="1" w:tentative="1">
+      <w:start w:val="1"/>
+      <w:numFmt w:val="decimal"/>
+      <w:lvlText w:val="%2."/>
+      <w:lvlJc w:val="left"/>
+      <w:pPr>
+        <w:tabs>
+          <w:tab w:val="num" w:pos="1440"/>
+        </w:tabs>
+        <w:ind w:left="1440" w:hanging="360"/>
+      </w:pPr>
+    </w:lvl>
+    <w:lvl w:ilvl="2" w:tentative="1">
+      <w:start w:val="1"/>
+      <w:numFmt w:val="decimal"/>
+      <w:lvlText w:val="%3."/>
+      <w:lvlJc w:val="left"/>
+      <w:pPr>
+        <w:tabs>
+          <w:tab w:val="num" w:pos="2160"/>
+        </w:tabs>
+        <w:ind w:left="2160" w:hanging="360"/>
+      </w:pPr>
+    </w:lvl>
+    <w:lvl w:ilvl="3" w:tentative="1">
+      <w:start w:val="1"/>
+      <w:numFmt w:val="decimal"/>
+      <w:lvlText w:val="%4."/>
+      <w:lvlJc w:val="left"/>
+      <w:pPr>
+        <w:tabs>
+          <w:tab w:val="num" w:pos="2880"/>
+        </w:tabs>
+        <w:ind w:left="2880" w:hanging="360"/>
+      </w:pPr>
+    </w:lvl>
+    <w:lvl w:ilvl="4" w:tentative="1">
+      <w:start w:val="1"/>
+      <w:numFmt w:val="decimal"/>
+      <w:lvlText w:val="%5."/>
+      <w:lvlJc w:val="left"/>
+      <w:pPr>
+        <w:tabs>
+          <w:tab w:val="num" w:pos="3600"/>
+        </w:tabs>
+        <w:ind w:left="3600" w:hanging="360"/>
+      </w:pPr>
+    </w:lvl>
+    <w:lvl w:ilvl="5" w:tentative="1">
+      <w:start w:val="1"/>
+      <w:numFmt w:val="decimal"/>
+      <w:lvlText w:val="%6."/>
+      <w:lvlJc w:val="left"/>
+      <w:pPr>
+        <w:tabs>
+          <w:tab w:val="num" w:pos="4320"/>
+        </w:tabs>
+        <w:ind w:left="4320" w:hanging="360"/>
+      </w:pPr>
+    </w:lvl>
+    <w:lvl w:ilvl="6" w:tentative="1">
+      <w:start w:val="1"/>
+      <w:numFmt w:val="decimal"/>
+      <w:lvlText w:val="%7."/>
+      <w:lvlJc w:val="left"/>
+      <w:pPr>
+        <w:tabs>
+          <w:tab w:val="num" w:pos="5040"/>
+        </w:tabs>
+        <w:ind w:left="5040" w:hanging="360"/>
+      </w:pPr>
+    </w:lvl>
+    <w:lvl w:ilvl="7" w:tentative="1">
+      <w:start w:val="1"/>
+      <w:numFmt w:val="decimal"/>
+      <w:lvlText w:val="%8."/>
+      <w:lvlJc w:val="left"/>
+      <w:pPr>
+        <w:tabs>
+          <w:tab w:val="num" w:pos="5760"/>
+        </w:tabs>
+        <w:ind w:left="5760" w:hanging="360"/>
+      </w:pPr>
+    </w:lvl>
+    <w:lvl w:ilvl="8" w:tentative="1">
+      <w:start w:val="1"/>
+      <w:numFmt w:val="decimal"/>
+      <w:lvlText w:val="%9."/>
+      <w:lvlJc w:val="left"/>
+      <w:pPr>
+        <w:tabs>
+          <w:tab w:val="num" w:pos="6480"/>
+        </w:tabs>
+        <w:ind w:left="6480" w:hanging="360"/>
+      </w:pPr>
+    </w:lvl>
+  </w:abstractNum>
+  <w:abstractNum w:abstractNumId="5" w15:restartNumberingAfterBreak="0">
     <w:nsid w:val="0FDB679D"/>
     <w:multiLevelType w:val="hybridMultilevel"/>
     <w:tmpl w:val="29727070"/>
@@ -1318,7 +3240,7 @@
       </w:pPr>
     </w:lvl>
   </w:abstractNum>
-  <w:abstractNum w:abstractNumId="5" w15:restartNumberingAfterBreak="0">
+  <w:abstractNum w:abstractNumId="6" w15:restartNumberingAfterBreak="0">
     <w:nsid w:val="10997A5F"/>
     <w:multiLevelType w:val="hybridMultilevel"/>
     <w:tmpl w:val="A67C87B2"/>
@@ -1431,7 +3353,7 @@
       </w:rPr>
     </w:lvl>
   </w:abstractNum>
-  <w:abstractNum w:abstractNumId="6" w15:restartNumberingAfterBreak="0">
+  <w:abstractNum w:abstractNumId="7" w15:restartNumberingAfterBreak="0">
     <w:nsid w:val="131E2CC8"/>
     <w:multiLevelType w:val="multilevel"/>
     <w:tmpl w:val="5F98BBD2"/>
@@ -1544,7 +3466,7 @@
       </w:pPr>
     </w:lvl>
   </w:abstractNum>
-  <w:abstractNum w:abstractNumId="7" w15:restartNumberingAfterBreak="0">
+  <w:abstractNum w:abstractNumId="8" w15:restartNumberingAfterBreak="0">
     <w:nsid w:val="1382127D"/>
     <w:multiLevelType w:val="hybridMultilevel"/>
     <w:tmpl w:val="227A1052"/>
@@ -1633,7 +3555,7 @@
       </w:pPr>
     </w:lvl>
   </w:abstractNum>
-  <w:abstractNum w:abstractNumId="8" w15:restartNumberingAfterBreak="0">
+  <w:abstractNum w:abstractNumId="9" w15:restartNumberingAfterBreak="0">
     <w:nsid w:val="15870110"/>
     <w:multiLevelType w:val="hybridMultilevel"/>
     <w:tmpl w:val="E6C22F2A"/>
@@ -1746,7 +3668,7 @@
       </w:rPr>
     </w:lvl>
   </w:abstractNum>
-  <w:abstractNum w:abstractNumId="9" w15:restartNumberingAfterBreak="0">
+  <w:abstractNum w:abstractNumId="10" w15:restartNumberingAfterBreak="0">
     <w:nsid w:val="16A14E3C"/>
     <w:multiLevelType w:val="hybridMultilevel"/>
     <w:tmpl w:val="391C724A"/>
@@ -1859,7 +3781,7 @@
       </w:rPr>
     </w:lvl>
   </w:abstractNum>
-  <w:abstractNum w:abstractNumId="10" w15:restartNumberingAfterBreak="0">
+  <w:abstractNum w:abstractNumId="11" w15:restartNumberingAfterBreak="0">
     <w:nsid w:val="1AEF753B"/>
     <w:multiLevelType w:val="hybridMultilevel"/>
     <w:tmpl w:val="547EBC54"/>
@@ -1945,7 +3867,7 @@
       </w:pPr>
     </w:lvl>
   </w:abstractNum>
-  <w:abstractNum w:abstractNumId="11" w15:restartNumberingAfterBreak="0">
+  <w:abstractNum w:abstractNumId="12" w15:restartNumberingAfterBreak="0">
     <w:nsid w:val="1EE86B3C"/>
     <w:multiLevelType w:val="multilevel"/>
     <w:tmpl w:val="799CBFC4"/>
@@ -2058,7 +3980,7 @@
       </w:pPr>
     </w:lvl>
   </w:abstractNum>
-  <w:abstractNum w:abstractNumId="12" w15:restartNumberingAfterBreak="0">
+  <w:abstractNum w:abstractNumId="13" w15:restartNumberingAfterBreak="0">
     <w:nsid w:val="2200227C"/>
     <w:multiLevelType w:val="multilevel"/>
     <w:tmpl w:val="47E23750"/>
@@ -2207,7 +4129,120 @@
       </w:rPr>
     </w:lvl>
   </w:abstractNum>
-  <w:abstractNum w:abstractNumId="13" w15:restartNumberingAfterBreak="0">
+  <w:abstractNum w:abstractNumId="14" w15:restartNumberingAfterBreak="0">
+    <w:nsid w:val="2BB57971"/>
+    <w:multiLevelType w:val="multilevel"/>
+    <w:tmpl w:val="494E987E"/>
+    <w:lvl w:ilvl="0">
+      <w:start w:val="1"/>
+      <w:numFmt w:val="decimal"/>
+      <w:lvlText w:val="%1."/>
+      <w:lvlJc w:val="left"/>
+      <w:pPr>
+        <w:tabs>
+          <w:tab w:val="num" w:pos="720"/>
+        </w:tabs>
+        <w:ind w:left="720" w:hanging="360"/>
+      </w:pPr>
+    </w:lvl>
+    <w:lvl w:ilvl="1" w:tentative="1">
+      <w:start w:val="1"/>
+      <w:numFmt w:val="decimal"/>
+      <w:lvlText w:val="%2."/>
+      <w:lvlJc w:val="left"/>
+      <w:pPr>
+        <w:tabs>
+          <w:tab w:val="num" w:pos="1440"/>
+        </w:tabs>
+        <w:ind w:left="1440" w:hanging="360"/>
+      </w:pPr>
+    </w:lvl>
+    <w:lvl w:ilvl="2" w:tentative="1">
+      <w:start w:val="1"/>
+      <w:numFmt w:val="decimal"/>
+      <w:lvlText w:val="%3."/>
+      <w:lvlJc w:val="left"/>
+      <w:pPr>
+        <w:tabs>
+          <w:tab w:val="num" w:pos="2160"/>
+        </w:tabs>
+        <w:ind w:left="2160" w:hanging="360"/>
+      </w:pPr>
+    </w:lvl>
+    <w:lvl w:ilvl="3" w:tentative="1">
+      <w:start w:val="1"/>
+      <w:numFmt w:val="decimal"/>
+      <w:lvlText w:val="%4."/>
+      <w:lvlJc w:val="left"/>
+      <w:pPr>
+        <w:tabs>
+          <w:tab w:val="num" w:pos="2880"/>
+        </w:tabs>
+        <w:ind w:left="2880" w:hanging="360"/>
+      </w:pPr>
+    </w:lvl>
+    <w:lvl w:ilvl="4" w:tentative="1">
+      <w:start w:val="1"/>
+      <w:numFmt w:val="decimal"/>
+      <w:lvlText w:val="%5."/>
+      <w:lvlJc w:val="left"/>
+      <w:pPr>
+        <w:tabs>
+          <w:tab w:val="num" w:pos="3600"/>
+        </w:tabs>
+        <w:ind w:left="3600" w:hanging="360"/>
+      </w:pPr>
+    </w:lvl>
+    <w:lvl w:ilvl="5" w:tentative="1">
+      <w:start w:val="1"/>
+      <w:numFmt w:val="decimal"/>
+      <w:lvlText w:val="%6."/>
+      <w:lvlJc w:val="left"/>
+      <w:pPr>
+        <w:tabs>
+          <w:tab w:val="num" w:pos="4320"/>
+        </w:tabs>
+        <w:ind w:left="4320" w:hanging="360"/>
+      </w:pPr>
+    </w:lvl>
+    <w:lvl w:ilvl="6" w:tentative="1">
+      <w:start w:val="1"/>
+      <w:numFmt w:val="decimal"/>
+      <w:lvlText w:val="%7."/>
+      <w:lvlJc w:val="left"/>
+      <w:pPr>
+        <w:tabs>
+          <w:tab w:val="num" w:pos="5040"/>
+        </w:tabs>
+        <w:ind w:left="5040" w:hanging="360"/>
+      </w:pPr>
+    </w:lvl>
+    <w:lvl w:ilvl="7" w:tentative="1">
+      <w:start w:val="1"/>
+      <w:numFmt w:val="decimal"/>
+      <w:lvlText w:val="%8."/>
+      <w:lvlJc w:val="left"/>
+      <w:pPr>
+        <w:tabs>
+          <w:tab w:val="num" w:pos="5760"/>
+        </w:tabs>
+        <w:ind w:left="5760" w:hanging="360"/>
+      </w:pPr>
+    </w:lvl>
+    <w:lvl w:ilvl="8" w:tentative="1">
+      <w:start w:val="1"/>
+      <w:numFmt w:val="decimal"/>
+      <w:lvlText w:val="%9."/>
+      <w:lvlJc w:val="left"/>
+      <w:pPr>
+        <w:tabs>
+          <w:tab w:val="num" w:pos="6480"/>
+        </w:tabs>
+        <w:ind w:left="6480" w:hanging="360"/>
+      </w:pPr>
+    </w:lvl>
+  </w:abstractNum>
+  <w:abstractNum w:abstractNumId="15" w15:restartNumberingAfterBreak="0">
     <w:nsid w:val="2FDB1FF3"/>
     <w:multiLevelType w:val="multilevel"/>
     <w:tmpl w:val="EEA85E14"/>
@@ -2320,7 +4355,7 @@
       </w:rPr>
     </w:lvl>
   </w:abstractNum>
-  <w:abstractNum w:abstractNumId="14" w15:restartNumberingAfterBreak="0">
+  <w:abstractNum w:abstractNumId="16" w15:restartNumberingAfterBreak="0">
     <w:nsid w:val="30F55655"/>
     <w:multiLevelType w:val="hybridMultilevel"/>
     <w:tmpl w:val="8A16F896"/>
@@ -2433,7 +4468,7 @@
       </w:rPr>
     </w:lvl>
   </w:abstractNum>
-  <w:abstractNum w:abstractNumId="15" w15:restartNumberingAfterBreak="0">
+  <w:abstractNum w:abstractNumId="17" w15:restartNumberingAfterBreak="0">
     <w:nsid w:val="46417F5F"/>
     <w:multiLevelType w:val="multilevel"/>
     <w:tmpl w:val="63DC8C6A"/>
@@ -2582,7 +4617,7 @@
       </w:rPr>
     </w:lvl>
   </w:abstractNum>
-  <w:abstractNum w:abstractNumId="16" w15:restartNumberingAfterBreak="0">
+  <w:abstractNum w:abstractNumId="18" w15:restartNumberingAfterBreak="0">
     <w:nsid w:val="47497C82"/>
     <w:multiLevelType w:val="hybridMultilevel"/>
     <w:tmpl w:val="D78CCD94"/>
@@ -2695,7 +4730,7 @@
       </w:rPr>
     </w:lvl>
   </w:abstractNum>
-  <w:abstractNum w:abstractNumId="17" w15:restartNumberingAfterBreak="0">
+  <w:abstractNum w:abstractNumId="19" w15:restartNumberingAfterBreak="0">
     <w:nsid w:val="4C021B27"/>
     <w:multiLevelType w:val="multilevel"/>
     <w:tmpl w:val="C4DCCFEC"/>
@@ -2844,7 +4879,120 @@
       </w:rPr>
     </w:lvl>
   </w:abstractNum>
-  <w:abstractNum w:abstractNumId="18" w15:restartNumberingAfterBreak="0">
+  <w:abstractNum w:abstractNumId="20" w15:restartNumberingAfterBreak="0">
+    <w:nsid w:val="4C192DD2"/>
+    <w:multiLevelType w:val="multilevel"/>
+    <w:tmpl w:val="171CE36E"/>
+    <w:lvl w:ilvl="0">
+      <w:start w:val="1"/>
+      <w:numFmt w:val="decimal"/>
+      <w:lvlText w:val="%1."/>
+      <w:lvlJc w:val="left"/>
+      <w:pPr>
+        <w:tabs>
+          <w:tab w:val="num" w:pos="720"/>
+        </w:tabs>
+        <w:ind w:left="720" w:hanging="360"/>
+      </w:pPr>
+    </w:lvl>
+    <w:lvl w:ilvl="1" w:tentative="1">
+      <w:start w:val="1"/>
+      <w:numFmt w:val="decimal"/>
+      <w:lvlText w:val="%2."/>
+      <w:lvlJc w:val="left"/>
+      <w:pPr>
+        <w:tabs>
+          <w:tab w:val="num" w:pos="1440"/>
+        </w:tabs>
+        <w:ind w:left="1440" w:hanging="360"/>
+      </w:pPr>
+    </w:lvl>
+    <w:lvl w:ilvl="2" w:tentative="1">
+      <w:start w:val="1"/>
+      <w:numFmt w:val="decimal"/>
+      <w:lvlText w:val="%3."/>
+      <w:lvlJc w:val="left"/>
+      <w:pPr>
+        <w:tabs>
+          <w:tab w:val="num" w:pos="2160"/>
+        </w:tabs>
+        <w:ind w:left="2160" w:hanging="360"/>
+      </w:pPr>
+    </w:lvl>
+    <w:lvl w:ilvl="3" w:tentative="1">
+      <w:start w:val="1"/>
+      <w:numFmt w:val="decimal"/>
+      <w:lvlText w:val="%4."/>
+      <w:lvlJc w:val="left"/>
+      <w:pPr>
+        <w:tabs>
+          <w:tab w:val="num" w:pos="2880"/>
+        </w:tabs>
+        <w:ind w:left="2880" w:hanging="360"/>
+      </w:pPr>
+    </w:lvl>
+    <w:lvl w:ilvl="4" w:tentative="1">
+      <w:start w:val="1"/>
+      <w:numFmt w:val="decimal"/>
+      <w:lvlText w:val="%5."/>
+      <w:lvlJc w:val="left"/>
+      <w:pPr>
+        <w:tabs>
+          <w:tab w:val="num" w:pos="3600"/>
+        </w:tabs>
+        <w:ind w:left="3600" w:hanging="360"/>
+      </w:pPr>
+    </w:lvl>
+    <w:lvl w:ilvl="5" w:tentative="1">
+      <w:start w:val="1"/>
+      <w:numFmt w:val="decimal"/>
+      <w:lvlText w:val="%6."/>
+      <w:lvlJc w:val="left"/>
+      <w:pPr>
+        <w:tabs>
+          <w:tab w:val="num" w:pos="4320"/>
+        </w:tabs>
+        <w:ind w:left="4320" w:hanging="360"/>
+      </w:pPr>
+    </w:lvl>
+    <w:lvl w:ilvl="6" w:tentative="1">
+      <w:start w:val="1"/>
+      <w:numFmt w:val="decimal"/>
+      <w:lvlText w:val="%7."/>
+      <w:lvlJc w:val="left"/>
+      <w:pPr>
+        <w:tabs>
+          <w:tab w:val="num" w:pos="5040"/>
+        </w:tabs>
+        <w:ind w:left="5040" w:hanging="360"/>
+      </w:pPr>
+    </w:lvl>
+    <w:lvl w:ilvl="7" w:tentative="1">
+      <w:start w:val="1"/>
+      <w:numFmt w:val="decimal"/>
+      <w:lvlText w:val="%8."/>
+      <w:lvlJc w:val="left"/>
+      <w:pPr>
+        <w:tabs>
+          <w:tab w:val="num" w:pos="5760"/>
+        </w:tabs>
+        <w:ind w:left="5760" w:hanging="360"/>
+      </w:pPr>
+    </w:lvl>
+    <w:lvl w:ilvl="8" w:tentative="1">
+      <w:start w:val="1"/>
+      <w:numFmt w:val="decimal"/>
+      <w:lvlText w:val="%9."/>
+      <w:lvlJc w:val="left"/>
+      <w:pPr>
+        <w:tabs>
+          <w:tab w:val="num" w:pos="6480"/>
+        </w:tabs>
+        <w:ind w:left="6480" w:hanging="360"/>
+      </w:pPr>
+    </w:lvl>
+  </w:abstractNum>
+  <w:abstractNum w:abstractNumId="21" w15:restartNumberingAfterBreak="0">
     <w:nsid w:val="4E165DFB"/>
     <w:multiLevelType w:val="multilevel"/>
     <w:tmpl w:val="56D24286"/>
@@ -2993,7 +5141,7 @@
       </w:rPr>
     </w:lvl>
   </w:abstractNum>
-  <w:abstractNum w:abstractNumId="19" w15:restartNumberingAfterBreak="0">
+  <w:abstractNum w:abstractNumId="22" w15:restartNumberingAfterBreak="0">
     <w:nsid w:val="4E265B2B"/>
     <w:multiLevelType w:val="hybridMultilevel"/>
     <w:tmpl w:val="B8B0CE4A"/>
@@ -3106,7 +5254,273 @@
       </w:rPr>
     </w:lvl>
   </w:abstractNum>
-  <w:abstractNum w:abstractNumId="20" w15:restartNumberingAfterBreak="0">
+  <w:abstractNum w:abstractNumId="23" w15:restartNumberingAfterBreak="0">
+    <w:nsid w:val="4F412EE8"/>
+    <w:multiLevelType w:val="multilevel"/>
+    <w:tmpl w:val="73726C56"/>
+    <w:lvl w:ilvl="0">
+      <w:start w:val="1"/>
+      <w:numFmt w:val="bullet"/>
+      <w:lvlText w:val=""/>
+      <w:lvlJc w:val="left"/>
+      <w:pPr>
+        <w:tabs>
+          <w:tab w:val="num" w:pos="720"/>
+        </w:tabs>
+        <w:ind w:left="720" w:hanging="360"/>
+      </w:pPr>
+      <w:rPr>
+        <w:rFonts w:ascii="Symbol" w:hAnsi="Symbol" w:hint="default"/>
+        <w:sz w:val="20"/>
+      </w:rPr>
+    </w:lvl>
+    <w:lvl w:ilvl="1" w:tentative="1">
+      <w:start w:val="1"/>
+      <w:numFmt w:val="bullet"/>
+      <w:lvlText w:val="o"/>
+      <w:lvlJc w:val="left"/>
+      <w:pPr>
+        <w:tabs>
+          <w:tab w:val="num" w:pos="1440"/>
+        </w:tabs>
+        <w:ind w:left="1440" w:hanging="360"/>
+      </w:pPr>
+      <w:rPr>
+        <w:rFonts w:ascii="Courier New" w:hAnsi="Courier New" w:hint="default"/>
+        <w:sz w:val="20"/>
+      </w:rPr>
+    </w:lvl>
+    <w:lvl w:ilvl="2" w:tentative="1">
+      <w:start w:val="1"/>
+      <w:numFmt w:val="bullet"/>
+      <w:lvlText w:val=""/>
+      <w:lvlJc w:val="left"/>
+      <w:pPr>
+        <w:tabs>
+          <w:tab w:val="num" w:pos="2160"/>
+        </w:tabs>
+        <w:ind w:left="2160" w:hanging="360"/>
+      </w:pPr>
+      <w:rPr>
+        <w:rFonts w:ascii="Wingdings" w:hAnsi="Wingdings" w:hint="default"/>
+        <w:sz w:val="20"/>
+      </w:rPr>
+    </w:lvl>
+    <w:lvl w:ilvl="3" w:tentative="1">
+      <w:start w:val="1"/>
+      <w:numFmt w:val="bullet"/>
+      <w:lvlText w:val=""/>
+      <w:lvlJc w:val="left"/>
+      <w:pPr>
+        <w:tabs>
+          <w:tab w:val="num" w:pos="2880"/>
+        </w:tabs>
+        <w:ind w:left="2880" w:hanging="360"/>
+      </w:pPr>
+      <w:rPr>
+        <w:rFonts w:ascii="Wingdings" w:hAnsi="Wingdings" w:hint="default"/>
+        <w:sz w:val="20"/>
+      </w:rPr>
+    </w:lvl>
+    <w:lvl w:ilvl="4" w:tentative="1">
+      <w:start w:val="1"/>
+      <w:numFmt w:val="bullet"/>
+      <w:lvlText w:val=""/>
+      <w:lvlJc w:val="left"/>
+      <w:pPr>
+        <w:tabs>
+          <w:tab w:val="num" w:pos="3600"/>
+        </w:tabs>
+        <w:ind w:left="3600" w:hanging="360"/>
+      </w:pPr>
+      <w:rPr>
+        <w:rFonts w:ascii="Wingdings" w:hAnsi="Wingdings" w:hint="default"/>
+        <w:sz w:val="20"/>
+      </w:rPr>
+    </w:lvl>
+    <w:lvl w:ilvl="5" w:tentative="1">
+      <w:start w:val="1"/>
+      <w:numFmt w:val="bullet"/>
+      <w:lvlText w:val=""/>
+      <w:lvlJc w:val="left"/>
+      <w:pPr>
+        <w:tabs>
+          <w:tab w:val="num" w:pos="4320"/>
+        </w:tabs>
+        <w:ind w:left="4320" w:hanging="360"/>
+      </w:pPr>
+      <w:rPr>
+        <w:rFonts w:ascii="Wingdings" w:hAnsi="Wingdings" w:hint="default"/>
+        <w:sz w:val="20"/>
+      </w:rPr>
+    </w:lvl>
+    <w:lvl w:ilvl="6" w:tentative="1">
+      <w:start w:val="1"/>
+      <w:numFmt w:val="bullet"/>
+      <w:lvlText w:val=""/>
+      <w:lvlJc w:val="left"/>
+      <w:pPr>
+        <w:tabs>
+          <w:tab w:val="num" w:pos="5040"/>
+        </w:tabs>
+        <w:ind w:left="5040" w:hanging="360"/>
+      </w:pPr>
+      <w:rPr>
+        <w:rFonts w:ascii="Wingdings" w:hAnsi="Wingdings" w:hint="default"/>
+        <w:sz w:val="20"/>
+      </w:rPr>
+    </w:lvl>
+    <w:lvl w:ilvl="7" w:tentative="1">
+      <w:start w:val="1"/>
+      <w:numFmt w:val="bullet"/>
+      <w:lvlText w:val=""/>
+      <w:lvlJc w:val="left"/>
+      <w:pPr>
+        <w:tabs>
+          <w:tab w:val="num" w:pos="5760"/>
+        </w:tabs>
+        <w:ind w:left="5760" w:hanging="360"/>
+      </w:pPr>
+      <w:rPr>
+        <w:rFonts w:ascii="Wingdings" w:hAnsi="Wingdings" w:hint="default"/>
+        <w:sz w:val="20"/>
+      </w:rPr>
+    </w:lvl>
+    <w:lvl w:ilvl="8" w:tentative="1">
+      <w:start w:val="1"/>
+      <w:numFmt w:val="bullet"/>
+      <w:lvlText w:val=""/>
+      <w:lvlJc w:val="left"/>
+      <w:pPr>
+        <w:tabs>
+          <w:tab w:val="num" w:pos="6480"/>
+        </w:tabs>
+        <w:ind w:left="6480" w:hanging="360"/>
+      </w:pPr>
+      <w:rPr>
+        <w:rFonts w:ascii="Wingdings" w:hAnsi="Wingdings" w:hint="default"/>
+        <w:sz w:val="20"/>
+      </w:rPr>
+    </w:lvl>
+  </w:abstractNum>
+  <w:abstractNum w:abstractNumId="24" w15:restartNumberingAfterBreak="0">
+    <w:nsid w:val="50E47D15"/>
+    <w:multiLevelType w:val="multilevel"/>
+    <w:tmpl w:val="BA6A2D74"/>
+    <w:lvl w:ilvl="0">
+      <w:start w:val="1"/>
+      <w:numFmt w:val="decimal"/>
+      <w:lvlText w:val="%1."/>
+      <w:lvlJc w:val="left"/>
+      <w:pPr>
+        <w:tabs>
+          <w:tab w:val="num" w:pos="720"/>
+        </w:tabs>
+        <w:ind w:left="720" w:hanging="360"/>
+      </w:pPr>
+    </w:lvl>
+    <w:lvl w:ilvl="1">
+      <w:start w:val="1"/>
+      <w:numFmt w:val="bullet"/>
+      <w:lvlText w:val="o"/>
+      <w:lvlJc w:val="left"/>
+      <w:pPr>
+        <w:tabs>
+          <w:tab w:val="num" w:pos="1440"/>
+        </w:tabs>
+        <w:ind w:left="1440" w:hanging="360"/>
+      </w:pPr>
+      <w:rPr>
+        <w:rFonts w:ascii="Courier New" w:hAnsi="Courier New" w:hint="default"/>
+        <w:sz w:val="20"/>
+      </w:rPr>
+    </w:lvl>
+    <w:lvl w:ilvl="2" w:tentative="1">
+      <w:start w:val="1"/>
+      <w:numFmt w:val="decimal"/>
+      <w:lvlText w:val="%3."/>
+      <w:lvlJc w:val="left"/>
+      <w:pPr>
+        <w:tabs>
+          <w:tab w:val="num" w:pos="2160"/>
+        </w:tabs>
+        <w:ind w:left="2160" w:hanging="360"/>
+      </w:pPr>
+    </w:lvl>
+    <w:lvl w:ilvl="3" w:tentative="1">
+      <w:start w:val="1"/>
+      <w:numFmt w:val="decimal"/>
+      <w:lvlText w:val="%4."/>
+      <w:lvlJc w:val="left"/>
+      <w:pPr>
+        <w:tabs>
+          <w:tab w:val="num" w:pos="2880"/>
+        </w:tabs>
+        <w:ind w:left="2880" w:hanging="360"/>
+      </w:pPr>
+    </w:lvl>
+    <w:lvl w:ilvl="4" w:tentative="1">
+      <w:start w:val="1"/>
+      <w:numFmt w:val="decimal"/>
+      <w:lvlText w:val="%5."/>
+      <w:lvlJc w:val="left"/>
+      <w:pPr>
+        <w:tabs>
+          <w:tab w:val="num" w:pos="3600"/>
+        </w:tabs>
+        <w:ind w:left="3600" w:hanging="360"/>
+      </w:pPr>
+    </w:lvl>
+    <w:lvl w:ilvl="5" w:tentative="1">
+      <w:start w:val="1"/>
+      <w:numFmt w:val="decimal"/>
+      <w:lvlText w:val="%6."/>
+      <w:lvlJc w:val="left"/>
+      <w:pPr>
+        <w:tabs>
+          <w:tab w:val="num" w:pos="4320"/>
+        </w:tabs>
+        <w:ind w:left="4320" w:hanging="360"/>
+      </w:pPr>
+    </w:lvl>
+    <w:lvl w:ilvl="6" w:tentative="1">
+      <w:start w:val="1"/>
+      <w:numFmt w:val="decimal"/>
+      <w:lvlText w:val="%7."/>
+      <w:lvlJc w:val="left"/>
+      <w:pPr>
+        <w:tabs>
+          <w:tab w:val="num" w:pos="5040"/>
+        </w:tabs>
+        <w:ind w:left="5040" w:hanging="360"/>
+      </w:pPr>
+    </w:lvl>
+    <w:lvl w:ilvl="7" w:tentative="1">
+      <w:start w:val="1"/>
+      <w:numFmt w:val="decimal"/>
+      <w:lvlText w:val="%8."/>
+      <w:lvlJc w:val="left"/>
+      <w:pPr>
+        <w:tabs>
+          <w:tab w:val="num" w:pos="5760"/>
+        </w:tabs>
+        <w:ind w:left="5760" w:hanging="360"/>
+      </w:pPr>
+    </w:lvl>
+    <w:lvl w:ilvl="8" w:tentative="1">
+      <w:start w:val="1"/>
+      <w:numFmt w:val="decimal"/>
+      <w:lvlText w:val="%9."/>
+      <w:lvlJc w:val="left"/>
+      <w:pPr>
+        <w:tabs>
+          <w:tab w:val="num" w:pos="6480"/>
+        </w:tabs>
+        <w:ind w:left="6480" w:hanging="360"/>
+      </w:pPr>
+    </w:lvl>
+  </w:abstractNum>
+  <w:abstractNum w:abstractNumId="25" w15:restartNumberingAfterBreak="0">
     <w:nsid w:val="51ED3946"/>
     <w:multiLevelType w:val="multilevel"/>
     <w:tmpl w:val="005C3028"/>
@@ -3255,7 +5669,7 @@
       </w:rPr>
     </w:lvl>
   </w:abstractNum>
-  <w:abstractNum w:abstractNumId="21" w15:restartNumberingAfterBreak="0">
+  <w:abstractNum w:abstractNumId="26" w15:restartNumberingAfterBreak="0">
     <w:nsid w:val="56AB2377"/>
     <w:multiLevelType w:val="hybridMultilevel"/>
     <w:tmpl w:val="A844A7D8"/>
@@ -3368,7 +5782,156 @@
       </w:rPr>
     </w:lvl>
   </w:abstractNum>
-  <w:abstractNum w:abstractNumId="22" w15:restartNumberingAfterBreak="0">
+  <w:abstractNum w:abstractNumId="27" w15:restartNumberingAfterBreak="0">
+    <w:nsid w:val="5A6E6B55"/>
+    <w:multiLevelType w:val="multilevel"/>
+    <w:tmpl w:val="D042FAF6"/>
+    <w:lvl w:ilvl="0">
+      <w:start w:val="1"/>
+      <w:numFmt w:val="bullet"/>
+      <w:lvlText w:val=""/>
+      <w:lvlJc w:val="left"/>
+      <w:pPr>
+        <w:tabs>
+          <w:tab w:val="num" w:pos="720"/>
+        </w:tabs>
+        <w:ind w:left="720" w:hanging="360"/>
+      </w:pPr>
+      <w:rPr>
+        <w:rFonts w:ascii="Symbol" w:hAnsi="Symbol" w:hint="default"/>
+        <w:sz w:val="20"/>
+      </w:rPr>
+    </w:lvl>
+    <w:lvl w:ilvl="1">
+      <w:start w:val="1"/>
+      <w:numFmt w:val="bullet"/>
+      <w:lvlText w:val="o"/>
+      <w:lvlJc w:val="left"/>
+      <w:pPr>
+        <w:tabs>
+          <w:tab w:val="num" w:pos="1440"/>
+        </w:tabs>
+        <w:ind w:left="1440" w:hanging="360"/>
+      </w:pPr>
+      <w:rPr>
+        <w:rFonts w:ascii="Courier New" w:hAnsi="Courier New" w:hint="default"/>
+        <w:sz w:val="20"/>
+      </w:rPr>
+    </w:lvl>
+    <w:lvl w:ilvl="2" w:tentative="1">
+      <w:start w:val="1"/>
+      <w:numFmt w:val="bullet"/>
+      <w:lvlText w:val=""/>
+      <w:lvlJc w:val="left"/>
+      <w:pPr>
+        <w:tabs>
+          <w:tab w:val="num" w:pos="2160"/>
+        </w:tabs>
+        <w:ind w:left="2160" w:hanging="360"/>
+      </w:pPr>
+      <w:rPr>
+        <w:rFonts w:ascii="Wingdings" w:hAnsi="Wingdings" w:hint="default"/>
+        <w:sz w:val="20"/>
+      </w:rPr>
+    </w:lvl>
+    <w:lvl w:ilvl="3" w:tentative="1">
+      <w:start w:val="1"/>
+      <w:numFmt w:val="bullet"/>
+      <w:lvlText w:val=""/>
+      <w:lvlJc w:val="left"/>
+      <w:pPr>
+        <w:tabs>
+          <w:tab w:val="num" w:pos="2880"/>
+        </w:tabs>
+        <w:ind w:left="2880" w:hanging="360"/>
+      </w:pPr>
+      <w:rPr>
+        <w:rFonts w:ascii="Wingdings" w:hAnsi="Wingdings" w:hint="default"/>
+        <w:sz w:val="20"/>
+      </w:rPr>
+    </w:lvl>
+    <w:lvl w:ilvl="4" w:tentative="1">
+      <w:start w:val="1"/>
+      <w:numFmt w:val="bullet"/>
+      <w:lvlText w:val=""/>
+      <w:lvlJc w:val="left"/>
+      <w:pPr>
+        <w:tabs>
+          <w:tab w:val="num" w:pos="3600"/>
+        </w:tabs>
+        <w:ind w:left="3600" w:hanging="360"/>
+      </w:pPr>
+      <w:rPr>
+        <w:rFonts w:ascii="Wingdings" w:hAnsi="Wingdings" w:hint="default"/>
+        <w:sz w:val="20"/>
+      </w:rPr>
+    </w:lvl>
+    <w:lvl w:ilvl="5" w:tentative="1">
+      <w:start w:val="1"/>
+      <w:numFmt w:val="bullet"/>
+      <w:lvlText w:val=""/>
+      <w:lvlJc w:val="left"/>
+      <w:pPr>
+        <w:tabs>
+          <w:tab w:val="num" w:pos="4320"/>
+        </w:tabs>
+        <w:ind w:left="4320" w:hanging="360"/>
+      </w:pPr>
+      <w:rPr>
+        <w:rFonts w:ascii="Wingdings" w:hAnsi="Wingdings" w:hint="default"/>
+        <w:sz w:val="20"/>
+      </w:rPr>
+    </w:lvl>
+    <w:lvl w:ilvl="6" w:tentative="1">
+      <w:start w:val="1"/>
+      <w:numFmt w:val="bullet"/>
+      <w:lvlText w:val=""/>
+      <w:lvlJc w:val="left"/>
+      <w:pPr>
+        <w:tabs>
+          <w:tab w:val="num" w:pos="5040"/>
+        </w:tabs>
+        <w:ind w:left="5040" w:hanging="360"/>
+      </w:pPr>
+      <w:rPr>
+        <w:rFonts w:ascii="Wingdings" w:hAnsi="Wingdings" w:hint="default"/>
+        <w:sz w:val="20"/>
+      </w:rPr>
+    </w:lvl>
+    <w:lvl w:ilvl="7" w:tentative="1">
+      <w:start w:val="1"/>
+      <w:numFmt w:val="bullet"/>
+      <w:lvlText w:val=""/>
+      <w:lvlJc w:val="left"/>
+      <w:pPr>
+        <w:tabs>
+          <w:tab w:val="num" w:pos="5760"/>
+        </w:tabs>
+        <w:ind w:left="5760" w:hanging="360"/>
+      </w:pPr>
+      <w:rPr>
+        <w:rFonts w:ascii="Wingdings" w:hAnsi="Wingdings" w:hint="default"/>
+        <w:sz w:val="20"/>
+      </w:rPr>
+    </w:lvl>
+    <w:lvl w:ilvl="8" w:tentative="1">
+      <w:start w:val="1"/>
+      <w:numFmt w:val="bullet"/>
+      <w:lvlText w:val=""/>
+      <w:lvlJc w:val="left"/>
+      <w:pPr>
+        <w:tabs>
+          <w:tab w:val="num" w:pos="6480"/>
+        </w:tabs>
+        <w:ind w:left="6480" w:hanging="360"/>
+      </w:pPr>
+      <w:rPr>
+        <w:rFonts w:ascii="Wingdings" w:hAnsi="Wingdings" w:hint="default"/>
+        <w:sz w:val="20"/>
+      </w:rPr>
+    </w:lvl>
+  </w:abstractNum>
+  <w:abstractNum w:abstractNumId="28" w15:restartNumberingAfterBreak="0">
     <w:nsid w:val="5EFB7CE8"/>
     <w:multiLevelType w:val="multilevel"/>
     <w:tmpl w:val="5896F922"/>
@@ -3481,7 +6044,7 @@
       </w:pPr>
     </w:lvl>
   </w:abstractNum>
-  <w:abstractNum w:abstractNumId="23" w15:restartNumberingAfterBreak="0">
+  <w:abstractNum w:abstractNumId="29" w15:restartNumberingAfterBreak="0">
     <w:nsid w:val="5FC71ECB"/>
     <w:multiLevelType w:val="multilevel"/>
     <w:tmpl w:val="04F45D6C"/>
@@ -3630,7 +6193,7 @@
       </w:rPr>
     </w:lvl>
   </w:abstractNum>
-  <w:abstractNum w:abstractNumId="24" w15:restartNumberingAfterBreak="0">
+  <w:abstractNum w:abstractNumId="30" w15:restartNumberingAfterBreak="0">
     <w:nsid w:val="61814EC8"/>
     <w:multiLevelType w:val="hybridMultilevel"/>
     <w:tmpl w:val="4198F0FE"/>
@@ -3743,7 +6306,7 @@
       </w:rPr>
     </w:lvl>
   </w:abstractNum>
-  <w:abstractNum w:abstractNumId="25" w15:restartNumberingAfterBreak="0">
+  <w:abstractNum w:abstractNumId="31" w15:restartNumberingAfterBreak="0">
     <w:nsid w:val="660D554A"/>
     <w:multiLevelType w:val="hybridMultilevel"/>
     <w:tmpl w:val="9540357A"/>
@@ -3856,7 +6419,7 @@
       </w:rPr>
     </w:lvl>
   </w:abstractNum>
-  <w:abstractNum w:abstractNumId="26" w15:restartNumberingAfterBreak="0">
+  <w:abstractNum w:abstractNumId="32" w15:restartNumberingAfterBreak="0">
     <w:nsid w:val="66632313"/>
     <w:multiLevelType w:val="multilevel"/>
     <w:tmpl w:val="807A2DCA"/>
@@ -4005,7 +6568,7 @@
       </w:rPr>
     </w:lvl>
   </w:abstractNum>
-  <w:abstractNum w:abstractNumId="27" w15:restartNumberingAfterBreak="0">
+  <w:abstractNum w:abstractNumId="33" w15:restartNumberingAfterBreak="0">
     <w:nsid w:val="6AB14F6F"/>
     <w:multiLevelType w:val="multilevel"/>
     <w:tmpl w:val="4348809E"/>
@@ -4154,7 +6717,7 @@
       </w:rPr>
     </w:lvl>
   </w:abstractNum>
-  <w:abstractNum w:abstractNumId="28" w15:restartNumberingAfterBreak="0">
+  <w:abstractNum w:abstractNumId="34" w15:restartNumberingAfterBreak="0">
     <w:nsid w:val="6D1C11D9"/>
     <w:multiLevelType w:val="multilevel"/>
     <w:tmpl w:val="E4FC4120"/>
@@ -4267,7 +6830,7 @@
       </w:rPr>
     </w:lvl>
   </w:abstractNum>
-  <w:abstractNum w:abstractNumId="29" w15:restartNumberingAfterBreak="0">
+  <w:abstractNum w:abstractNumId="35" w15:restartNumberingAfterBreak="0">
     <w:nsid w:val="6DF405A3"/>
     <w:multiLevelType w:val="multilevel"/>
     <w:tmpl w:val="C33C7B3E"/>
@@ -4416,7 +6979,7 @@
       </w:rPr>
     </w:lvl>
   </w:abstractNum>
-  <w:abstractNum w:abstractNumId="30" w15:restartNumberingAfterBreak="0">
+  <w:abstractNum w:abstractNumId="36" w15:restartNumberingAfterBreak="0">
     <w:nsid w:val="71505349"/>
     <w:multiLevelType w:val="hybridMultilevel"/>
     <w:tmpl w:val="9E3AC52C"/>
@@ -4529,7 +7092,209 @@
       </w:rPr>
     </w:lvl>
   </w:abstractNum>
-  <w:abstractNum w:abstractNumId="31" w15:restartNumberingAfterBreak="0">
+  <w:abstractNum w:abstractNumId="37" w15:restartNumberingAfterBreak="0">
+    <w:nsid w:val="76380979"/>
+    <w:multiLevelType w:val="multilevel"/>
+    <w:tmpl w:val="18DC0D62"/>
+    <w:lvl w:ilvl="0">
+      <w:start w:val="1"/>
+      <w:numFmt w:val="decimal"/>
+      <w:lvlText w:val="%1."/>
+      <w:lvlJc w:val="left"/>
+      <w:pPr>
+        <w:tabs>
+          <w:tab w:val="num" w:pos="720"/>
+        </w:tabs>
+        <w:ind w:left="720" w:hanging="360"/>
+      </w:pPr>
+    </w:lvl>
+    <w:lvl w:ilvl="1" w:tentative="1">
+      <w:start w:val="1"/>
+      <w:numFmt w:val="decimal"/>
+      <w:lvlText w:val="%2."/>
+      <w:lvlJc w:val="left"/>
+      <w:pPr>
+        <w:tabs>
+          <w:tab w:val="num" w:pos="1440"/>
+        </w:tabs>
+        <w:ind w:left="1440" w:hanging="360"/>
+      </w:pPr>
+    </w:lvl>
+    <w:lvl w:ilvl="2" w:tentative="1">
+      <w:start w:val="1"/>
+      <w:numFmt w:val="decimal"/>
+      <w:lvlText w:val="%3."/>
+      <w:lvlJc w:val="left"/>
+      <w:pPr>
+        <w:tabs>
+          <w:tab w:val="num" w:pos="2160"/>
+        </w:tabs>
+        <w:ind w:left="2160" w:hanging="360"/>
+      </w:pPr>
+    </w:lvl>
+    <w:lvl w:ilvl="3" w:tentative="1">
+      <w:start w:val="1"/>
+      <w:numFmt w:val="decimal"/>
+      <w:lvlText w:val="%4."/>
+      <w:lvlJc w:val="left"/>
+      <w:pPr>
+        <w:tabs>
+          <w:tab w:val="num" w:pos="2880"/>
+        </w:tabs>
+        <w:ind w:left="2880" w:hanging="360"/>
+      </w:pPr>
+    </w:lvl>
+    <w:lvl w:ilvl="4" w:tentative="1">
+      <w:start w:val="1"/>
+      <w:numFmt w:val="decimal"/>
+      <w:lvlText w:val="%5."/>
+      <w:lvlJc w:val="left"/>
+      <w:pPr>
+        <w:tabs>
+          <w:tab w:val="num" w:pos="3600"/>
+        </w:tabs>
+        <w:ind w:left="3600" w:hanging="360"/>
+      </w:pPr>
+    </w:lvl>
+    <w:lvl w:ilvl="5" w:tentative="1">
+      <w:start w:val="1"/>
+      <w:numFmt w:val="decimal"/>
+      <w:lvlText w:val="%6."/>
+      <w:lvlJc w:val="left"/>
+      <w:pPr>
+        <w:tabs>
+          <w:tab w:val="num" w:pos="4320"/>
+        </w:tabs>
+        <w:ind w:left="4320" w:hanging="360"/>
+      </w:pPr>
+    </w:lvl>
+    <w:lvl w:ilvl="6" w:tentative="1">
+      <w:start w:val="1"/>
+      <w:numFmt w:val="decimal"/>
+      <w:lvlText w:val="%7."/>
+      <w:lvlJc w:val="left"/>
+      <w:pPr>
+        <w:tabs>
+          <w:tab w:val="num" w:pos="5040"/>
+        </w:tabs>
+        <w:ind w:left="5040" w:hanging="360"/>
+      </w:pPr>
+    </w:lvl>
+    <w:lvl w:ilvl="7" w:tentative="1">
+      <w:start w:val="1"/>
+      <w:numFmt w:val="decimal"/>
+      <w:lvlText w:val="%8."/>
+      <w:lvlJc w:val="left"/>
+      <w:pPr>
+        <w:tabs>
+          <w:tab w:val="num" w:pos="5760"/>
+        </w:tabs>
+        <w:ind w:left="5760" w:hanging="360"/>
+      </w:pPr>
+    </w:lvl>
+    <w:lvl w:ilvl="8" w:tentative="1">
+      <w:start w:val="1"/>
+      <w:numFmt w:val="decimal"/>
+      <w:lvlText w:val="%9."/>
+      <w:lvlJc w:val="left"/>
+      <w:pPr>
+        <w:tabs>
+          <w:tab w:val="num" w:pos="6480"/>
+        </w:tabs>
+        <w:ind w:left="6480" w:hanging="360"/>
+      </w:pPr>
+    </w:lvl>
+  </w:abstractNum>
+  <w:abstractNum w:abstractNumId="38" w15:restartNumberingAfterBreak="0">
+    <w:nsid w:val="77275504"/>
+    <w:multiLevelType w:val="hybridMultilevel"/>
+    <w:tmpl w:val="EAC4F292"/>
+    <w:lvl w:ilvl="0" w:tplc="0816000F">
+      <w:start w:val="1"/>
+      <w:numFmt w:val="decimal"/>
+      <w:lvlText w:val="%1."/>
+      <w:lvlJc w:val="left"/>
+      <w:pPr>
+        <w:ind w:left="720" w:hanging="360"/>
+      </w:pPr>
+      <w:rPr>
+        <w:rFonts w:hint="default"/>
+      </w:rPr>
+    </w:lvl>
+    <w:lvl w:ilvl="1" w:tplc="08160019">
+      <w:start w:val="1"/>
+      <w:numFmt w:val="lowerLetter"/>
+      <w:lvlText w:val="%2."/>
+      <w:lvlJc w:val="left"/>
+      <w:pPr>
+        <w:ind w:left="1440" w:hanging="360"/>
+      </w:pPr>
+    </w:lvl>
+    <w:lvl w:ilvl="2" w:tplc="0816001B" w:tentative="1">
+      <w:start w:val="1"/>
+      <w:numFmt w:val="lowerRoman"/>
+      <w:lvlText w:val="%3."/>
+      <w:lvlJc w:val="right"/>
+      <w:pPr>
+        <w:ind w:left="2160" w:hanging="180"/>
+      </w:pPr>
+    </w:lvl>
+    <w:lvl w:ilvl="3" w:tplc="0816000F" w:tentative="1">
+      <w:start w:val="1"/>
+      <w:numFmt w:val="decimal"/>
+      <w:lvlText w:val="%4."/>
+      <w:lvlJc w:val="left"/>
+      <w:pPr>
+        <w:ind w:left="2880" w:hanging="360"/>
+      </w:pPr>
+    </w:lvl>
+    <w:lvl w:ilvl="4" w:tplc="08160019" w:tentative="1">
+      <w:start w:val="1"/>
+      <w:numFmt w:val="lowerLetter"/>
+      <w:lvlText w:val="%5."/>
+      <w:lvlJc w:val="left"/>
+      <w:pPr>
+        <w:ind w:left="3600" w:hanging="360"/>
+      </w:pPr>
+    </w:lvl>
+    <w:lvl w:ilvl="5" w:tplc="0816001B" w:tentative="1">
+      <w:start w:val="1"/>
+      <w:numFmt w:val="lowerRoman"/>
+      <w:lvlText w:val="%6."/>
+      <w:lvlJc w:val="right"/>
+      <w:pPr>
+        <w:ind w:left="4320" w:hanging="180"/>
+      </w:pPr>
+    </w:lvl>
+    <w:lvl w:ilvl="6" w:tplc="0816000F" w:tentative="1">
+      <w:start w:val="1"/>
+      <w:numFmt w:val="decimal"/>
+      <w:lvlText w:val="%7."/>
+      <w:lvlJc w:val="left"/>
+      <w:pPr>
+        <w:ind w:left="5040" w:hanging="360"/>
+      </w:pPr>
+    </w:lvl>
+    <w:lvl w:ilvl="7" w:tplc="08160019" w:tentative="1">
+      <w:start w:val="1"/>
+      <w:numFmt w:val="lowerLetter"/>
+      <w:lvlText w:val="%8."/>
+      <w:lvlJc w:val="left"/>
+      <w:pPr>
+        <w:ind w:left="5760" w:hanging="360"/>
+      </w:pPr>
+    </w:lvl>
+    <w:lvl w:ilvl="8" w:tplc="0816001B" w:tentative="1">
+      <w:start w:val="1"/>
+      <w:numFmt w:val="lowerRoman"/>
+      <w:lvlText w:val="%9."/>
+      <w:lvlJc w:val="right"/>
+      <w:pPr>
+        <w:ind w:left="6480" w:hanging="180"/>
+      </w:pPr>
+    </w:lvl>
+  </w:abstractNum>
+  <w:abstractNum w:abstractNumId="39" w15:restartNumberingAfterBreak="0">
     <w:nsid w:val="79017EF2"/>
     <w:multiLevelType w:val="multilevel"/>
     <w:tmpl w:val="DB12C97E"/>
@@ -4678,7 +7443,7 @@
       </w:rPr>
     </w:lvl>
   </w:abstractNum>
-  <w:abstractNum w:abstractNumId="32" w15:restartNumberingAfterBreak="0">
+  <w:abstractNum w:abstractNumId="40" w15:restartNumberingAfterBreak="0">
     <w:nsid w:val="7BA36C83"/>
     <w:multiLevelType w:val="hybridMultilevel"/>
     <w:tmpl w:val="713ECC5A"/>
@@ -4791,7 +7556,7 @@
       </w:rPr>
     </w:lvl>
   </w:abstractNum>
-  <w:abstractNum w:abstractNumId="33" w15:restartNumberingAfterBreak="0">
+  <w:abstractNum w:abstractNumId="41" w15:restartNumberingAfterBreak="0">
     <w:nsid w:val="7EEA2CB6"/>
     <w:multiLevelType w:val="hybridMultilevel"/>
     <w:tmpl w:val="1FA0A50A"/>
@@ -4878,106 +7643,130 @@
     </w:lvl>
   </w:abstractNum>
   <w:num w:numId="1" w16cid:durableId="1356037729">
-    <w:abstractNumId w:val="31"/>
+    <w:abstractNumId w:val="39"/>
   </w:num>
   <w:num w:numId="2" w16cid:durableId="915435699">
-    <w:abstractNumId w:val="12"/>
+    <w:abstractNumId w:val="13"/>
   </w:num>
   <w:num w:numId="3" w16cid:durableId="1670983714">
-    <w:abstractNumId w:val="20"/>
+    <w:abstractNumId w:val="25"/>
   </w:num>
   <w:num w:numId="4" w16cid:durableId="378407745">
-    <w:abstractNumId w:val="17"/>
+    <w:abstractNumId w:val="19"/>
   </w:num>
   <w:num w:numId="5" w16cid:durableId="456945931">
-    <w:abstractNumId w:val="22"/>
+    <w:abstractNumId w:val="28"/>
   </w:num>
   <w:num w:numId="6" w16cid:durableId="2006860736">
-    <w:abstractNumId w:val="26"/>
+    <w:abstractNumId w:val="32"/>
   </w:num>
   <w:num w:numId="7" w16cid:durableId="1305282026">
-    <w:abstractNumId w:val="29"/>
+    <w:abstractNumId w:val="35"/>
   </w:num>
   <w:num w:numId="8" w16cid:durableId="2006321494">
     <w:abstractNumId w:val="3"/>
   </w:num>
   <w:num w:numId="9" w16cid:durableId="1230845845">
-    <w:abstractNumId w:val="23"/>
+    <w:abstractNumId w:val="29"/>
   </w:num>
   <w:num w:numId="10" w16cid:durableId="948010384">
-    <w:abstractNumId w:val="11"/>
+    <w:abstractNumId w:val="12"/>
   </w:num>
   <w:num w:numId="11" w16cid:durableId="647709172">
-    <w:abstractNumId w:val="15"/>
+    <w:abstractNumId w:val="17"/>
   </w:num>
   <w:num w:numId="12" w16cid:durableId="255945351">
-    <w:abstractNumId w:val="8"/>
+    <w:abstractNumId w:val="9"/>
   </w:num>
   <w:num w:numId="13" w16cid:durableId="448360684">
-    <w:abstractNumId w:val="21"/>
+    <w:abstractNumId w:val="26"/>
   </w:num>
   <w:num w:numId="14" w16cid:durableId="1194920926">
-    <w:abstractNumId w:val="25"/>
+    <w:abstractNumId w:val="31"/>
   </w:num>
   <w:num w:numId="15" w16cid:durableId="1636058541">
-    <w:abstractNumId w:val="19"/>
+    <w:abstractNumId w:val="22"/>
   </w:num>
   <w:num w:numId="16" w16cid:durableId="1313562485">
-    <w:abstractNumId w:val="16"/>
+    <w:abstractNumId w:val="18"/>
   </w:num>
   <w:num w:numId="17" w16cid:durableId="57171699">
     <w:abstractNumId w:val="2"/>
   </w:num>
   <w:num w:numId="18" w16cid:durableId="1045985187">
-    <w:abstractNumId w:val="18"/>
+    <w:abstractNumId w:val="21"/>
   </w:num>
   <w:num w:numId="19" w16cid:durableId="1513256531">
-    <w:abstractNumId w:val="27"/>
+    <w:abstractNumId w:val="33"/>
   </w:num>
   <w:num w:numId="20" w16cid:durableId="1865828256">
-    <w:abstractNumId w:val="6"/>
+    <w:abstractNumId w:val="7"/>
   </w:num>
   <w:num w:numId="21" w16cid:durableId="515466020">
     <w:abstractNumId w:val="0"/>
   </w:num>
   <w:num w:numId="22" w16cid:durableId="680352263">
-    <w:abstractNumId w:val="32"/>
+    <w:abstractNumId w:val="40"/>
   </w:num>
   <w:num w:numId="23" w16cid:durableId="1546866525">
-    <w:abstractNumId w:val="30"/>
+    <w:abstractNumId w:val="36"/>
   </w:num>
   <w:num w:numId="24" w16cid:durableId="1331176029">
-    <w:abstractNumId w:val="33"/>
+    <w:abstractNumId w:val="41"/>
   </w:num>
   <w:num w:numId="25" w16cid:durableId="1227494385">
-    <w:abstractNumId w:val="14"/>
+    <w:abstractNumId w:val="16"/>
   </w:num>
   <w:num w:numId="26" w16cid:durableId="69544808">
-    <w:abstractNumId w:val="24"/>
+    <w:abstractNumId w:val="30"/>
   </w:num>
   <w:num w:numId="27" w16cid:durableId="785782421">
     <w:abstractNumId w:val="1"/>
   </w:num>
   <w:num w:numId="28" w16cid:durableId="900864842">
+    <w:abstractNumId w:val="5"/>
+  </w:num>
+  <w:num w:numId="29" w16cid:durableId="1295065811">
+    <w:abstractNumId w:val="15"/>
+  </w:num>
+  <w:num w:numId="30" w16cid:durableId="858932201">
+    <w:abstractNumId w:val="8"/>
+  </w:num>
+  <w:num w:numId="31" w16cid:durableId="2060084770">
+    <w:abstractNumId w:val="34"/>
+  </w:num>
+  <w:num w:numId="32" w16cid:durableId="1091045366">
+    <w:abstractNumId w:val="6"/>
+  </w:num>
+  <w:num w:numId="33" w16cid:durableId="1209344812">
+    <w:abstractNumId w:val="11"/>
+  </w:num>
+  <w:num w:numId="34" w16cid:durableId="1877229398">
+    <w:abstractNumId w:val="10"/>
+  </w:num>
+  <w:num w:numId="35" w16cid:durableId="2027781197">
+    <w:abstractNumId w:val="38"/>
+  </w:num>
+  <w:num w:numId="36" w16cid:durableId="1141069478">
+    <w:abstractNumId w:val="14"/>
+  </w:num>
+  <w:num w:numId="37" w16cid:durableId="1828012418">
+    <w:abstractNumId w:val="37"/>
+  </w:num>
+  <w:num w:numId="38" w16cid:durableId="1018312338">
+    <w:abstractNumId w:val="23"/>
+  </w:num>
+  <w:num w:numId="39" w16cid:durableId="1043216212">
+    <w:abstractNumId w:val="20"/>
+  </w:num>
+  <w:num w:numId="40" w16cid:durableId="908274580">
+    <w:abstractNumId w:val="27"/>
+  </w:num>
+  <w:num w:numId="41" w16cid:durableId="579094637">
     <w:abstractNumId w:val="4"/>
   </w:num>
-  <w:num w:numId="29" w16cid:durableId="1295065811">
-    <w:abstractNumId w:val="13"/>
-  </w:num>
-  <w:num w:numId="30" w16cid:durableId="858932201">
-    <w:abstractNumId w:val="7"/>
-  </w:num>
-  <w:num w:numId="31" w16cid:durableId="2060084770">
-    <w:abstractNumId w:val="28"/>
-  </w:num>
-  <w:num w:numId="32" w16cid:durableId="1091045366">
-    <w:abstractNumId w:val="5"/>
-  </w:num>
-  <w:num w:numId="33" w16cid:durableId="1209344812">
-    <w:abstractNumId w:val="10"/>
-  </w:num>
-  <w:num w:numId="34" w16cid:durableId="1877229398">
-    <w:abstractNumId w:val="9"/>
+  <w:num w:numId="42" w16cid:durableId="2146461604">
+    <w:abstractNumId w:val="24"/>
   </w:num>
 </w:numbering>
 </file>
@@ -5591,7 +8380,6 @@
   <w:style w:type="character" w:default="1" w:styleId="Tipodeletrapredefinidodopargrafo">
     <w:name w:val="Default Paragraph Font"/>
     <w:uiPriority w:val="1"/>
-    <w:semiHidden/>
     <w:unhideWhenUsed/>
   </w:style>
   <w:style w:type="table" w:default="1" w:styleId="Tabelanormal">

</xml_diff>